<commit_message>
update on the file
</commit_message>
<xml_diff>
--- a/2019-03-28 (N2) PROPOSTA COMERCIAL, Correlatos e PPT Pitch/2019-03-28-modelo_de_proposta_comercial 2.docx
+++ b/2019-03-28 (N2) PROPOSTA COMERCIAL, Correlatos e PPT Pitch/2019-03-28-modelo_de_proposta_comercial 2.docx
@@ -55,13 +55,23 @@
         <w:pStyle w:val="NormalWeb"/>
         <w:shd w:val="clear" w:color="auto" w:fill="FFFFFF"/>
       </w:pPr>
+      <w:proofErr w:type="spellStart"/>
       <w:r>
         <w:rPr>
           <w:rFonts w:ascii="ArialMT" w:hAnsi="ArialMT"/>
           <w:sz w:val="22"/>
           <w:szCs w:val="22"/>
         </w:rPr>
-        <w:t xml:space="preserve">EscapeFilas </w:t>
+        <w:t>EscapeFilas</w:t>
+      </w:r>
+      <w:proofErr w:type="spellEnd"/>
+      <w:r>
+        <w:rPr>
+          <w:rFonts w:ascii="ArialMT" w:hAnsi="ArialMT"/>
+          <w:sz w:val="22"/>
+          <w:szCs w:val="22"/>
+        </w:rPr>
+        <w:t xml:space="preserve"> </w:t>
       </w:r>
     </w:p>
     <w:p>
@@ -85,6 +95,7 @@
           <w:sz w:val="48"/>
         </w:rPr>
       </w:pPr>
+      <w:proofErr w:type="spellStart"/>
       <w:r>
         <w:rPr>
           <w:rFonts w:ascii="Cambria" w:eastAsia="Cambria" w:hAnsi="Cambria" w:cs="Cambria"/>
@@ -92,8 +103,29 @@
           <w:color w:val="365F91"/>
           <w:sz w:val="48"/>
         </w:rPr>
-        <w:t>Proposta Comercial</w:t>
-      </w:r>
+        <w:t>Proposta</w:t>
+      </w:r>
+      <w:proofErr w:type="spellEnd"/>
+      <w:r>
+        <w:rPr>
+          <w:rFonts w:ascii="Cambria" w:eastAsia="Cambria" w:hAnsi="Cambria" w:cs="Cambria"/>
+          <w:b/>
+          <w:color w:val="365F91"/>
+          <w:sz w:val="48"/>
+        </w:rPr>
+        <w:t xml:space="preserve"> </w:t>
+      </w:r>
+      <w:proofErr w:type="spellStart"/>
+      <w:r>
+        <w:rPr>
+          <w:rFonts w:ascii="Cambria" w:eastAsia="Cambria" w:hAnsi="Cambria" w:cs="Cambria"/>
+          <w:b/>
+          <w:color w:val="365F91"/>
+          <w:sz w:val="48"/>
+        </w:rPr>
+        <w:t>Comercial</w:t>
+      </w:r>
+      <w:proofErr w:type="spellEnd"/>
     </w:p>
     <w:p>
       <w:pPr>
@@ -187,13 +219,31 @@
           <w:color w:val="4F81BD"/>
         </w:rPr>
       </w:pPr>
+      <w:proofErr w:type="spellStart"/>
       <w:r>
         <w:rPr>
           <w:rFonts w:ascii="Cambria" w:eastAsia="Cambria" w:hAnsi="Cambria" w:cs="Cambria"/>
           <w:color w:val="4F81BD"/>
         </w:rPr>
-        <w:t>Descrição do problema</w:t>
-      </w:r>
+        <w:t>Descrição</w:t>
+      </w:r>
+      <w:proofErr w:type="spellEnd"/>
+      <w:r>
+        <w:rPr>
+          <w:rFonts w:ascii="Cambria" w:eastAsia="Cambria" w:hAnsi="Cambria" w:cs="Cambria"/>
+          <w:color w:val="4F81BD"/>
+        </w:rPr>
+        <w:t xml:space="preserve"> do </w:t>
+      </w:r>
+      <w:proofErr w:type="spellStart"/>
+      <w:r>
+        <w:rPr>
+          <w:rFonts w:ascii="Cambria" w:eastAsia="Cambria" w:hAnsi="Cambria" w:cs="Cambria"/>
+          <w:color w:val="4F81BD"/>
+        </w:rPr>
+        <w:t>problema</w:t>
+      </w:r>
+      <w:proofErr w:type="spellEnd"/>
     </w:p>
     <w:p>
       <w:pPr>
@@ -218,8 +268,6 @@
           <w:lang w:val="pt-BR"/>
         </w:rPr>
       </w:pPr>
-      <w:bookmarkStart w:id="0" w:name="_GoBack"/>
-      <w:bookmarkEnd w:id="0"/>
       <w:r>
         <w:rPr>
           <w:rFonts w:ascii="Calibri" w:eastAsia="Calibri" w:hAnsi="Calibri" w:cs="Calibri"/>
@@ -240,7 +288,31 @@
           <w:shd w:val="clear" w:color="auto" w:fill="FFFFFF"/>
           <w:lang w:val="pt-BR"/>
         </w:rPr>
-        <w:t>, num mundo no qual o tempo é algo muito precioso, as pessoas acabam perdendo um tempo desnecessários em filas pelo simples fato de desconhecer que aquele local teria uma fila grande, nosso aplicativo disponibiliza essa informação para o usuário para que ele possa tomar sua decisão de forma que mais lhe agrade, monitorando em tempo real a fila do local desejado, tudo isso graças a colaboração de todos os usuários do EscapeFilas.</w:t>
+        <w:t xml:space="preserve">, num mundo no qual o tempo é algo muito precioso, as pessoas acabam perdendo um tempo desnecessários em filas pelo simples fato de desconhecer que aquele local teria uma fila grande, nosso aplicativo disponibiliza essa informação para o usuário para que ele possa tomar sua decisão de forma que mais lhe agrade, monitorando em tempo real a fila do local desejado, tudo isso graças a colaboração de todos os usuários do </w:t>
+      </w:r>
+      <w:proofErr w:type="spellStart"/>
+      <w:r>
+        <w:rPr>
+          <w:rFonts w:ascii="Calibri" w:eastAsia="Calibri" w:hAnsi="Calibri" w:cs="Calibri"/>
+          <w:i/>
+          <w:color w:val="222222"/>
+          <w:sz w:val="22"/>
+          <w:shd w:val="clear" w:color="auto" w:fill="FFFFFF"/>
+          <w:lang w:val="pt-BR"/>
+        </w:rPr>
+        <w:t>EscapeFilas</w:t>
+      </w:r>
+      <w:proofErr w:type="spellEnd"/>
+      <w:r>
+        <w:rPr>
+          <w:rFonts w:ascii="Calibri" w:eastAsia="Calibri" w:hAnsi="Calibri" w:cs="Calibri"/>
+          <w:i/>
+          <w:color w:val="222222"/>
+          <w:sz w:val="22"/>
+          <w:shd w:val="clear" w:color="auto" w:fill="FFFFFF"/>
+          <w:lang w:val="pt-BR"/>
+        </w:rPr>
+        <w:t>.</w:t>
       </w:r>
     </w:p>
     <w:p>
@@ -344,13 +416,47 @@
           <w:color w:val="4F81BD"/>
         </w:rPr>
       </w:pPr>
+      <w:proofErr w:type="spellStart"/>
       <w:r>
         <w:rPr>
           <w:rFonts w:ascii="Cambria" w:eastAsia="Cambria" w:hAnsi="Cambria" w:cs="Cambria"/>
           <w:color w:val="4F81BD"/>
         </w:rPr>
-        <w:t>Descrição da solução concebida</w:t>
-      </w:r>
+        <w:t>Descrição</w:t>
+      </w:r>
+      <w:proofErr w:type="spellEnd"/>
+      <w:r>
+        <w:rPr>
+          <w:rFonts w:ascii="Cambria" w:eastAsia="Cambria" w:hAnsi="Cambria" w:cs="Cambria"/>
+          <w:color w:val="4F81BD"/>
+        </w:rPr>
+        <w:t xml:space="preserve"> da </w:t>
+      </w:r>
+      <w:proofErr w:type="spellStart"/>
+      <w:r>
+        <w:rPr>
+          <w:rFonts w:ascii="Cambria" w:eastAsia="Cambria" w:hAnsi="Cambria" w:cs="Cambria"/>
+          <w:color w:val="4F81BD"/>
+        </w:rPr>
+        <w:t>solução</w:t>
+      </w:r>
+      <w:proofErr w:type="spellEnd"/>
+      <w:r>
+        <w:rPr>
+          <w:rFonts w:ascii="Cambria" w:eastAsia="Cambria" w:hAnsi="Cambria" w:cs="Cambria"/>
+          <w:color w:val="4F81BD"/>
+        </w:rPr>
+        <w:t xml:space="preserve"> </w:t>
+      </w:r>
+      <w:proofErr w:type="spellStart"/>
+      <w:r>
+        <w:rPr>
+          <w:rFonts w:ascii="Cambria" w:eastAsia="Cambria" w:hAnsi="Cambria" w:cs="Cambria"/>
+          <w:color w:val="4F81BD"/>
+        </w:rPr>
+        <w:t>concebida</w:t>
+      </w:r>
+      <w:proofErr w:type="spellEnd"/>
     </w:p>
     <w:p>
       <w:pPr>
@@ -377,7 +483,87 @@
           <w:lang w:val="pt-BR"/>
         </w:rPr>
         <w:lastRenderedPageBreak/>
-        <w:t xml:space="preserve">o EscapeFilas disponibiliza uma interface amigável nos dispositivos móveis que permite ao usuário informar e consultar estabelecimentos com filas. </w:t>
+        <w:t xml:space="preserve">o </w:t>
+      </w:r>
+      <w:proofErr w:type="spellStart"/>
+      <w:r>
+        <w:rPr>
+          <w:rFonts w:ascii="ArialMT" w:hAnsi="ArialMT"/>
+          <w:sz w:val="22"/>
+          <w:szCs w:val="22"/>
+          <w:lang w:val="pt-BR"/>
+        </w:rPr>
+        <w:t>EscapeFilas</w:t>
+      </w:r>
+      <w:proofErr w:type="spellEnd"/>
+      <w:r>
+        <w:rPr>
+          <w:rFonts w:ascii="ArialMT" w:hAnsi="ArialMT"/>
+          <w:sz w:val="22"/>
+          <w:szCs w:val="22"/>
+          <w:lang w:val="pt-BR"/>
+        </w:rPr>
+        <w:t xml:space="preserve"> disponibiliza uma interface </w:t>
+      </w:r>
+      <w:proofErr w:type="spellStart"/>
+      <w:r>
+        <w:rPr>
+          <w:rFonts w:ascii="ArialMT" w:hAnsi="ArialMT"/>
+          <w:sz w:val="22"/>
+          <w:szCs w:val="22"/>
+          <w:lang w:val="pt-BR"/>
+        </w:rPr>
+        <w:t>amigável</w:t>
+      </w:r>
+      <w:proofErr w:type="spellEnd"/>
+      <w:r>
+        <w:rPr>
+          <w:rFonts w:ascii="ArialMT" w:hAnsi="ArialMT"/>
+          <w:sz w:val="22"/>
+          <w:szCs w:val="22"/>
+          <w:lang w:val="pt-BR"/>
+        </w:rPr>
+        <w:t xml:space="preserve"> nos dispositivos </w:t>
+      </w:r>
+      <w:proofErr w:type="spellStart"/>
+      <w:r>
+        <w:rPr>
+          <w:rFonts w:ascii="ArialMT" w:hAnsi="ArialMT"/>
+          <w:sz w:val="22"/>
+          <w:szCs w:val="22"/>
+          <w:lang w:val="pt-BR"/>
+        </w:rPr>
+        <w:t>móveis</w:t>
+      </w:r>
+      <w:proofErr w:type="spellEnd"/>
+      <w:r>
+        <w:rPr>
+          <w:rFonts w:ascii="ArialMT" w:hAnsi="ArialMT"/>
+          <w:sz w:val="22"/>
+          <w:szCs w:val="22"/>
+          <w:lang w:val="pt-BR"/>
+        </w:rPr>
+        <w:t xml:space="preserve"> que permite ao </w:t>
+      </w:r>
+      <w:proofErr w:type="spellStart"/>
+      <w:r>
+        <w:rPr>
+          <w:rFonts w:ascii="ArialMT" w:hAnsi="ArialMT"/>
+          <w:sz w:val="22"/>
+          <w:szCs w:val="22"/>
+          <w:lang w:val="pt-BR"/>
+        </w:rPr>
+        <w:t>usuário</w:t>
+      </w:r>
+      <w:proofErr w:type="spellEnd"/>
+      <w:r>
+        <w:rPr>
+          <w:rFonts w:ascii="ArialMT" w:hAnsi="ArialMT"/>
+          <w:sz w:val="22"/>
+          <w:szCs w:val="22"/>
+          <w:lang w:val="pt-BR"/>
+        </w:rPr>
+        <w:t xml:space="preserve"> informar e consultar estabelecimentos com filas. </w:t>
       </w:r>
     </w:p>
     <w:p>
@@ -436,13 +622,31 @@
           <w:color w:val="4F81BD"/>
         </w:rPr>
       </w:pPr>
+      <w:proofErr w:type="spellStart"/>
       <w:r>
         <w:rPr>
           <w:rFonts w:ascii="Cambria" w:eastAsia="Cambria" w:hAnsi="Cambria" w:cs="Cambria"/>
           <w:color w:val="4F81BD"/>
         </w:rPr>
-        <w:t>Caso de uso</w:t>
-      </w:r>
+        <w:t>Caso</w:t>
+      </w:r>
+      <w:proofErr w:type="spellEnd"/>
+      <w:r>
+        <w:rPr>
+          <w:rFonts w:ascii="Cambria" w:eastAsia="Cambria" w:hAnsi="Cambria" w:cs="Cambria"/>
+          <w:color w:val="4F81BD"/>
+        </w:rPr>
+        <w:t xml:space="preserve"> de </w:t>
+      </w:r>
+      <w:proofErr w:type="spellStart"/>
+      <w:r>
+        <w:rPr>
+          <w:rFonts w:ascii="Cambria" w:eastAsia="Cambria" w:hAnsi="Cambria" w:cs="Cambria"/>
+          <w:color w:val="4F81BD"/>
+        </w:rPr>
+        <w:t>uso</w:t>
+      </w:r>
+      <w:proofErr w:type="spellEnd"/>
     </w:p>
     <w:p>
       <w:pPr>
@@ -538,13 +742,31 @@
           <w:color w:val="4F81BD"/>
         </w:rPr>
       </w:pPr>
+      <w:proofErr w:type="spellStart"/>
       <w:r>
         <w:rPr>
           <w:rFonts w:ascii="Cambria" w:eastAsia="Cambria" w:hAnsi="Cambria" w:cs="Cambria"/>
           <w:color w:val="4F81BD"/>
         </w:rPr>
-        <w:t>Indicativo da tecnologia</w:t>
-      </w:r>
+        <w:t>Indicativo</w:t>
+      </w:r>
+      <w:proofErr w:type="spellEnd"/>
+      <w:r>
+        <w:rPr>
+          <w:rFonts w:ascii="Cambria" w:eastAsia="Cambria" w:hAnsi="Cambria" w:cs="Cambria"/>
+          <w:color w:val="4F81BD"/>
+        </w:rPr>
+        <w:t xml:space="preserve"> da </w:t>
+      </w:r>
+      <w:proofErr w:type="spellStart"/>
+      <w:r>
+        <w:rPr>
+          <w:rFonts w:ascii="Cambria" w:eastAsia="Cambria" w:hAnsi="Cambria" w:cs="Cambria"/>
+          <w:color w:val="4F81BD"/>
+        </w:rPr>
+        <w:t>tecnologia</w:t>
+      </w:r>
+      <w:proofErr w:type="spellEnd"/>
     </w:p>
     <w:p>
       <w:pPr>
@@ -565,7 +787,87 @@
           <w:shd w:val="clear" w:color="auto" w:fill="FFFFFF"/>
           <w:lang w:val="pt-BR"/>
         </w:rPr>
-        <w:t>Para o desenvolvimento do sistema será utilizado a linguagem de programação Node.js, o express será a tecnologia utilizada para comunicação com o banco de dados, banco de dados GraphQL para armazenamento de dados, React Native para o desenvolvimento do aplicativo mobile.</w:t>
+        <w:t xml:space="preserve">Para o desenvolvimento do sistema será utilizado a linguagem de programação Node.js, o </w:t>
+      </w:r>
+      <w:proofErr w:type="spellStart"/>
+      <w:r>
+        <w:rPr>
+          <w:rFonts w:ascii="Calibri" w:eastAsia="Calibri" w:hAnsi="Calibri" w:cs="Calibri"/>
+          <w:sz w:val="22"/>
+          <w:shd w:val="clear" w:color="auto" w:fill="FFFFFF"/>
+          <w:lang w:val="pt-BR"/>
+        </w:rPr>
+        <w:t>express</w:t>
+      </w:r>
+      <w:proofErr w:type="spellEnd"/>
+      <w:r>
+        <w:rPr>
+          <w:rFonts w:ascii="Calibri" w:eastAsia="Calibri" w:hAnsi="Calibri" w:cs="Calibri"/>
+          <w:sz w:val="22"/>
+          <w:shd w:val="clear" w:color="auto" w:fill="FFFFFF"/>
+          <w:lang w:val="pt-BR"/>
+        </w:rPr>
+        <w:t xml:space="preserve"> será a tecnologia utilizada para comunicação com o banco de dados, banco de dados </w:t>
+      </w:r>
+      <w:proofErr w:type="spellStart"/>
+      <w:r>
+        <w:rPr>
+          <w:rFonts w:ascii="Calibri" w:eastAsia="Calibri" w:hAnsi="Calibri" w:cs="Calibri"/>
+          <w:sz w:val="22"/>
+          <w:shd w:val="clear" w:color="auto" w:fill="FFFFFF"/>
+          <w:lang w:val="pt-BR"/>
+        </w:rPr>
+        <w:t>GraphQL</w:t>
+      </w:r>
+      <w:proofErr w:type="spellEnd"/>
+      <w:r>
+        <w:rPr>
+          <w:rFonts w:ascii="Calibri" w:eastAsia="Calibri" w:hAnsi="Calibri" w:cs="Calibri"/>
+          <w:sz w:val="22"/>
+          <w:shd w:val="clear" w:color="auto" w:fill="FFFFFF"/>
+          <w:lang w:val="pt-BR"/>
+        </w:rPr>
+        <w:t xml:space="preserve"> para armazenamento de dados, </w:t>
+      </w:r>
+      <w:proofErr w:type="spellStart"/>
+      <w:r>
+        <w:rPr>
+          <w:rFonts w:ascii="Calibri" w:eastAsia="Calibri" w:hAnsi="Calibri" w:cs="Calibri"/>
+          <w:sz w:val="22"/>
+          <w:shd w:val="clear" w:color="auto" w:fill="FFFFFF"/>
+          <w:lang w:val="pt-BR"/>
+        </w:rPr>
+        <w:t>React</w:t>
+      </w:r>
+      <w:proofErr w:type="spellEnd"/>
+      <w:r>
+        <w:rPr>
+          <w:rFonts w:ascii="Calibri" w:eastAsia="Calibri" w:hAnsi="Calibri" w:cs="Calibri"/>
+          <w:sz w:val="22"/>
+          <w:shd w:val="clear" w:color="auto" w:fill="FFFFFF"/>
+          <w:lang w:val="pt-BR"/>
+        </w:rPr>
+        <w:t xml:space="preserve"> </w:t>
+      </w:r>
+      <w:proofErr w:type="spellStart"/>
+      <w:r>
+        <w:rPr>
+          <w:rFonts w:ascii="Calibri" w:eastAsia="Calibri" w:hAnsi="Calibri" w:cs="Calibri"/>
+          <w:sz w:val="22"/>
+          <w:shd w:val="clear" w:color="auto" w:fill="FFFFFF"/>
+          <w:lang w:val="pt-BR"/>
+        </w:rPr>
+        <w:t>Native</w:t>
+      </w:r>
+      <w:proofErr w:type="spellEnd"/>
+      <w:r>
+        <w:rPr>
+          <w:rFonts w:ascii="Calibri" w:eastAsia="Calibri" w:hAnsi="Calibri" w:cs="Calibri"/>
+          <w:sz w:val="22"/>
+          <w:shd w:val="clear" w:color="auto" w:fill="FFFFFF"/>
+          <w:lang w:val="pt-BR"/>
+        </w:rPr>
+        <w:t xml:space="preserve"> para o desenvolvimento do aplicativo mobile.</w:t>
       </w:r>
     </w:p>
     <w:p>
@@ -597,13 +899,47 @@
           <w:color w:val="4F81BD"/>
         </w:rPr>
       </w:pPr>
+      <w:proofErr w:type="spellStart"/>
       <w:r>
         <w:rPr>
           <w:rFonts w:ascii="Cambria" w:eastAsia="Cambria" w:hAnsi="Cambria" w:cs="Cambria"/>
           <w:color w:val="4F81BD"/>
         </w:rPr>
-        <w:t>Indicativo para escolha da tecnologia</w:t>
-      </w:r>
+        <w:t>Indicativo</w:t>
+      </w:r>
+      <w:proofErr w:type="spellEnd"/>
+      <w:r>
+        <w:rPr>
+          <w:rFonts w:ascii="Cambria" w:eastAsia="Cambria" w:hAnsi="Cambria" w:cs="Cambria"/>
+          <w:color w:val="4F81BD"/>
+        </w:rPr>
+        <w:t xml:space="preserve"> para </w:t>
+      </w:r>
+      <w:proofErr w:type="spellStart"/>
+      <w:r>
+        <w:rPr>
+          <w:rFonts w:ascii="Cambria" w:eastAsia="Cambria" w:hAnsi="Cambria" w:cs="Cambria"/>
+          <w:color w:val="4F81BD"/>
+        </w:rPr>
+        <w:t>escolha</w:t>
+      </w:r>
+      <w:proofErr w:type="spellEnd"/>
+      <w:r>
+        <w:rPr>
+          <w:rFonts w:ascii="Cambria" w:eastAsia="Cambria" w:hAnsi="Cambria" w:cs="Cambria"/>
+          <w:color w:val="4F81BD"/>
+        </w:rPr>
+        <w:t xml:space="preserve"> da </w:t>
+      </w:r>
+      <w:proofErr w:type="spellStart"/>
+      <w:r>
+        <w:rPr>
+          <w:rFonts w:ascii="Cambria" w:eastAsia="Cambria" w:hAnsi="Cambria" w:cs="Cambria"/>
+          <w:color w:val="4F81BD"/>
+        </w:rPr>
+        <w:t>tecnologia</w:t>
+      </w:r>
+      <w:proofErr w:type="spellEnd"/>
     </w:p>
     <w:p>
       <w:pPr>
@@ -624,7 +960,67 @@
           <w:shd w:val="clear" w:color="auto" w:fill="FFFFFF"/>
           <w:lang w:val="pt-BR"/>
         </w:rPr>
-        <w:t>Escolhemos o Node.js pela flexibilidade e pela fácil curva de aprendizado, diferente do Java que requer um tempo considerável para que todos da equipe consigam aprender, também, Node.js tem acesso a biblioteca NPM, que contém milhares de conteúdo open source para nos ajudar tanto com a parte de login/abstração da logica de banco de dados, além de ser uma das linguagens mais utilizada para backend nos dias atuais.</w:t>
+        <w:t xml:space="preserve">Escolhemos o Node.js pela flexibilidade e pela fácil curva de aprendizado, diferente do Java que requer um tempo considerável para que todos da equipe consigam aprender, também, Node.js tem acesso a biblioteca NPM, que contém milhares de conteúdo open </w:t>
+      </w:r>
+      <w:proofErr w:type="spellStart"/>
+      <w:r>
+        <w:rPr>
+          <w:rFonts w:ascii="Calibri" w:eastAsia="Calibri" w:hAnsi="Calibri" w:cs="Calibri"/>
+          <w:sz w:val="22"/>
+          <w:shd w:val="clear" w:color="auto" w:fill="FFFFFF"/>
+          <w:lang w:val="pt-BR"/>
+        </w:rPr>
+        <w:t>source</w:t>
+      </w:r>
+      <w:proofErr w:type="spellEnd"/>
+      <w:r>
+        <w:rPr>
+          <w:rFonts w:ascii="Calibri" w:eastAsia="Calibri" w:hAnsi="Calibri" w:cs="Calibri"/>
+          <w:sz w:val="22"/>
+          <w:shd w:val="clear" w:color="auto" w:fill="FFFFFF"/>
+          <w:lang w:val="pt-BR"/>
+        </w:rPr>
+        <w:t xml:space="preserve"> para nos ajudar tanto com a parte de </w:t>
+      </w:r>
+      <w:proofErr w:type="spellStart"/>
+      <w:r>
+        <w:rPr>
+          <w:rFonts w:ascii="Calibri" w:eastAsia="Calibri" w:hAnsi="Calibri" w:cs="Calibri"/>
+          <w:sz w:val="22"/>
+          <w:shd w:val="clear" w:color="auto" w:fill="FFFFFF"/>
+          <w:lang w:val="pt-BR"/>
+        </w:rPr>
+        <w:t>login</w:t>
+      </w:r>
+      <w:proofErr w:type="spellEnd"/>
+      <w:r>
+        <w:rPr>
+          <w:rFonts w:ascii="Calibri" w:eastAsia="Calibri" w:hAnsi="Calibri" w:cs="Calibri"/>
+          <w:sz w:val="22"/>
+          <w:shd w:val="clear" w:color="auto" w:fill="FFFFFF"/>
+          <w:lang w:val="pt-BR"/>
+        </w:rPr>
+        <w:t xml:space="preserve">/abstração da logica de banco de dados, além de ser uma das linguagens mais utilizada para </w:t>
+      </w:r>
+      <w:proofErr w:type="spellStart"/>
+      <w:r>
+        <w:rPr>
+          <w:rFonts w:ascii="Calibri" w:eastAsia="Calibri" w:hAnsi="Calibri" w:cs="Calibri"/>
+          <w:sz w:val="22"/>
+          <w:shd w:val="clear" w:color="auto" w:fill="FFFFFF"/>
+          <w:lang w:val="pt-BR"/>
+        </w:rPr>
+        <w:t>backend</w:t>
+      </w:r>
+      <w:proofErr w:type="spellEnd"/>
+      <w:r>
+        <w:rPr>
+          <w:rFonts w:ascii="Calibri" w:eastAsia="Calibri" w:hAnsi="Calibri" w:cs="Calibri"/>
+          <w:sz w:val="22"/>
+          <w:shd w:val="clear" w:color="auto" w:fill="FFFFFF"/>
+          <w:lang w:val="pt-BR"/>
+        </w:rPr>
+        <w:t xml:space="preserve"> nos dias atuais.</w:t>
       </w:r>
     </w:p>
     <w:p>
@@ -646,7 +1042,167 @@
           <w:shd w:val="clear" w:color="auto" w:fill="FFFFFF"/>
           <w:lang w:val="pt-BR"/>
         </w:rPr>
-        <w:t>Para o aplicativo móvel, decidimos usar React Native pois é também uma tecnologia que esta ganhando muita fama nos últimos meses pela ideia de que você programa em React Native, e a engine do React se preocupa em transformar o código para Android/iOS nativo.</w:t>
+        <w:t xml:space="preserve">Para o aplicativo móvel, decidimos usar </w:t>
+      </w:r>
+      <w:proofErr w:type="spellStart"/>
+      <w:r>
+        <w:rPr>
+          <w:rFonts w:ascii="Calibri" w:eastAsia="Calibri" w:hAnsi="Calibri" w:cs="Calibri"/>
+          <w:sz w:val="22"/>
+          <w:shd w:val="clear" w:color="auto" w:fill="FFFFFF"/>
+          <w:lang w:val="pt-BR"/>
+        </w:rPr>
+        <w:t>React</w:t>
+      </w:r>
+      <w:proofErr w:type="spellEnd"/>
+      <w:r>
+        <w:rPr>
+          <w:rFonts w:ascii="Calibri" w:eastAsia="Calibri" w:hAnsi="Calibri" w:cs="Calibri"/>
+          <w:sz w:val="22"/>
+          <w:shd w:val="clear" w:color="auto" w:fill="FFFFFF"/>
+          <w:lang w:val="pt-BR"/>
+        </w:rPr>
+        <w:t xml:space="preserve"> </w:t>
+      </w:r>
+      <w:proofErr w:type="spellStart"/>
+      <w:r>
+        <w:rPr>
+          <w:rFonts w:ascii="Calibri" w:eastAsia="Calibri" w:hAnsi="Calibri" w:cs="Calibri"/>
+          <w:sz w:val="22"/>
+          <w:shd w:val="clear" w:color="auto" w:fill="FFFFFF"/>
+          <w:lang w:val="pt-BR"/>
+        </w:rPr>
+        <w:t>Native</w:t>
+      </w:r>
+      <w:proofErr w:type="spellEnd"/>
+      <w:r>
+        <w:rPr>
+          <w:rFonts w:ascii="Calibri" w:eastAsia="Calibri" w:hAnsi="Calibri" w:cs="Calibri"/>
+          <w:sz w:val="22"/>
+          <w:shd w:val="clear" w:color="auto" w:fill="FFFFFF"/>
+          <w:lang w:val="pt-BR"/>
+        </w:rPr>
+        <w:t xml:space="preserve"> pois é também uma tecnologia que </w:t>
+      </w:r>
+      <w:proofErr w:type="gramStart"/>
+      <w:r>
+        <w:rPr>
+          <w:rFonts w:ascii="Calibri" w:eastAsia="Calibri" w:hAnsi="Calibri" w:cs="Calibri"/>
+          <w:sz w:val="22"/>
+          <w:shd w:val="clear" w:color="auto" w:fill="FFFFFF"/>
+          <w:lang w:val="pt-BR"/>
+        </w:rPr>
+        <w:t>esta</w:t>
+      </w:r>
+      <w:proofErr w:type="gramEnd"/>
+      <w:r>
+        <w:rPr>
+          <w:rFonts w:ascii="Calibri" w:eastAsia="Calibri" w:hAnsi="Calibri" w:cs="Calibri"/>
+          <w:sz w:val="22"/>
+          <w:shd w:val="clear" w:color="auto" w:fill="FFFFFF"/>
+          <w:lang w:val="pt-BR"/>
+        </w:rPr>
+        <w:t xml:space="preserve"> ganhando muita fama nos últimos meses pela ideia de que você programa em </w:t>
+      </w:r>
+      <w:proofErr w:type="spellStart"/>
+      <w:r>
+        <w:rPr>
+          <w:rFonts w:ascii="Calibri" w:eastAsia="Calibri" w:hAnsi="Calibri" w:cs="Calibri"/>
+          <w:sz w:val="22"/>
+          <w:shd w:val="clear" w:color="auto" w:fill="FFFFFF"/>
+          <w:lang w:val="pt-BR"/>
+        </w:rPr>
+        <w:t>React</w:t>
+      </w:r>
+      <w:proofErr w:type="spellEnd"/>
+      <w:r>
+        <w:rPr>
+          <w:rFonts w:ascii="Calibri" w:eastAsia="Calibri" w:hAnsi="Calibri" w:cs="Calibri"/>
+          <w:sz w:val="22"/>
+          <w:shd w:val="clear" w:color="auto" w:fill="FFFFFF"/>
+          <w:lang w:val="pt-BR"/>
+        </w:rPr>
+        <w:t xml:space="preserve"> </w:t>
+      </w:r>
+      <w:proofErr w:type="spellStart"/>
+      <w:r>
+        <w:rPr>
+          <w:rFonts w:ascii="Calibri" w:eastAsia="Calibri" w:hAnsi="Calibri" w:cs="Calibri"/>
+          <w:sz w:val="22"/>
+          <w:shd w:val="clear" w:color="auto" w:fill="FFFFFF"/>
+          <w:lang w:val="pt-BR"/>
+        </w:rPr>
+        <w:t>Native</w:t>
+      </w:r>
+      <w:proofErr w:type="spellEnd"/>
+      <w:r>
+        <w:rPr>
+          <w:rFonts w:ascii="Calibri" w:eastAsia="Calibri" w:hAnsi="Calibri" w:cs="Calibri"/>
+          <w:sz w:val="22"/>
+          <w:shd w:val="clear" w:color="auto" w:fill="FFFFFF"/>
+          <w:lang w:val="pt-BR"/>
+        </w:rPr>
+        <w:t xml:space="preserve">, e a </w:t>
+      </w:r>
+      <w:proofErr w:type="spellStart"/>
+      <w:r>
+        <w:rPr>
+          <w:rFonts w:ascii="Calibri" w:eastAsia="Calibri" w:hAnsi="Calibri" w:cs="Calibri"/>
+          <w:sz w:val="22"/>
+          <w:shd w:val="clear" w:color="auto" w:fill="FFFFFF"/>
+          <w:lang w:val="pt-BR"/>
+        </w:rPr>
+        <w:t>engine</w:t>
+      </w:r>
+      <w:proofErr w:type="spellEnd"/>
+      <w:r>
+        <w:rPr>
+          <w:rFonts w:ascii="Calibri" w:eastAsia="Calibri" w:hAnsi="Calibri" w:cs="Calibri"/>
+          <w:sz w:val="22"/>
+          <w:shd w:val="clear" w:color="auto" w:fill="FFFFFF"/>
+          <w:lang w:val="pt-BR"/>
+        </w:rPr>
+        <w:t xml:space="preserve"> do </w:t>
+      </w:r>
+      <w:proofErr w:type="spellStart"/>
+      <w:r>
+        <w:rPr>
+          <w:rFonts w:ascii="Calibri" w:eastAsia="Calibri" w:hAnsi="Calibri" w:cs="Calibri"/>
+          <w:sz w:val="22"/>
+          <w:shd w:val="clear" w:color="auto" w:fill="FFFFFF"/>
+          <w:lang w:val="pt-BR"/>
+        </w:rPr>
+        <w:t>React</w:t>
+      </w:r>
+      <w:proofErr w:type="spellEnd"/>
+      <w:r>
+        <w:rPr>
+          <w:rFonts w:ascii="Calibri" w:eastAsia="Calibri" w:hAnsi="Calibri" w:cs="Calibri"/>
+          <w:sz w:val="22"/>
+          <w:shd w:val="clear" w:color="auto" w:fill="FFFFFF"/>
+          <w:lang w:val="pt-BR"/>
+        </w:rPr>
+        <w:t xml:space="preserve"> se preocupa em transformar o código para </w:t>
+      </w:r>
+      <w:proofErr w:type="spellStart"/>
+      <w:r>
+        <w:rPr>
+          <w:rFonts w:ascii="Calibri" w:eastAsia="Calibri" w:hAnsi="Calibri" w:cs="Calibri"/>
+          <w:sz w:val="22"/>
+          <w:shd w:val="clear" w:color="auto" w:fill="FFFFFF"/>
+          <w:lang w:val="pt-BR"/>
+        </w:rPr>
+        <w:t>Android</w:t>
+      </w:r>
+      <w:proofErr w:type="spellEnd"/>
+      <w:r>
+        <w:rPr>
+          <w:rFonts w:ascii="Calibri" w:eastAsia="Calibri" w:hAnsi="Calibri" w:cs="Calibri"/>
+          <w:sz w:val="22"/>
+          <w:shd w:val="clear" w:color="auto" w:fill="FFFFFF"/>
+          <w:lang w:val="pt-BR"/>
+        </w:rPr>
+        <w:t>/iOS nativo.</w:t>
       </w:r>
     </w:p>
     <w:p>
@@ -668,7 +1224,27 @@
           <w:shd w:val="clear" w:color="auto" w:fill="FFFFFF"/>
           <w:lang w:val="pt-BR"/>
         </w:rPr>
-        <w:t>Escolhemos GraphQL para armazenamento de dados por ser a alternativa mais rápida e porque estamos interessados em aprender mais sobre ela.</w:t>
+        <w:t xml:space="preserve">Escolhemos </w:t>
+      </w:r>
+      <w:proofErr w:type="spellStart"/>
+      <w:r>
+        <w:rPr>
+          <w:rFonts w:ascii="Calibri" w:eastAsia="Calibri" w:hAnsi="Calibri" w:cs="Calibri"/>
+          <w:sz w:val="22"/>
+          <w:shd w:val="clear" w:color="auto" w:fill="FFFFFF"/>
+          <w:lang w:val="pt-BR"/>
+        </w:rPr>
+        <w:t>GraphQL</w:t>
+      </w:r>
+      <w:proofErr w:type="spellEnd"/>
+      <w:r>
+        <w:rPr>
+          <w:rFonts w:ascii="Calibri" w:eastAsia="Calibri" w:hAnsi="Calibri" w:cs="Calibri"/>
+          <w:sz w:val="22"/>
+          <w:shd w:val="clear" w:color="auto" w:fill="FFFFFF"/>
+          <w:lang w:val="pt-BR"/>
+        </w:rPr>
+        <w:t xml:space="preserve"> para armazenamento de dados por ser a alternativa mais rápida e porque estamos interessados em aprender mais sobre ela.</w:t>
       </w:r>
     </w:p>
     <w:p>
@@ -686,13 +1262,31 @@
           <w:color w:val="4F81BD"/>
         </w:rPr>
       </w:pPr>
+      <w:proofErr w:type="spellStart"/>
       <w:r>
         <w:rPr>
           <w:rFonts w:ascii="Cambria" w:eastAsia="Cambria" w:hAnsi="Cambria" w:cs="Cambria"/>
           <w:color w:val="4F81BD"/>
         </w:rPr>
-        <w:t>Requisitos funcionais</w:t>
-      </w:r>
+        <w:t>Requisitos</w:t>
+      </w:r>
+      <w:proofErr w:type="spellEnd"/>
+      <w:r>
+        <w:rPr>
+          <w:rFonts w:ascii="Cambria" w:eastAsia="Cambria" w:hAnsi="Cambria" w:cs="Cambria"/>
+          <w:color w:val="4F81BD"/>
+        </w:rPr>
+        <w:t xml:space="preserve"> </w:t>
+      </w:r>
+      <w:proofErr w:type="spellStart"/>
+      <w:r>
+        <w:rPr>
+          <w:rFonts w:ascii="Cambria" w:eastAsia="Cambria" w:hAnsi="Cambria" w:cs="Cambria"/>
+          <w:color w:val="4F81BD"/>
+        </w:rPr>
+        <w:t>funcionais</w:t>
+      </w:r>
+      <w:proofErr w:type="spellEnd"/>
     </w:p>
     <w:p>
       <w:pPr>
@@ -759,7 +1353,29 @@
           <w:szCs w:val="22"/>
           <w:lang w:val="pt-BR"/>
         </w:rPr>
-        <w:t>O aplicativo deve permitir o usuário efetuar login na aplicação;</w:t>
+        <w:t xml:space="preserve">O aplicativo deve permitir o usuário efetuar </w:t>
+      </w:r>
+      <w:proofErr w:type="spellStart"/>
+      <w:r>
+        <w:rPr>
+          <w:rFonts w:ascii="Arial" w:eastAsia="Times New Roman" w:hAnsi="Arial" w:cs="Arial"/>
+          <w:bCs/>
+          <w:sz w:val="22"/>
+          <w:szCs w:val="22"/>
+          <w:lang w:val="pt-BR"/>
+        </w:rPr>
+        <w:t>login</w:t>
+      </w:r>
+      <w:proofErr w:type="spellEnd"/>
+      <w:r>
+        <w:rPr>
+          <w:rFonts w:ascii="Arial" w:eastAsia="Times New Roman" w:hAnsi="Arial" w:cs="Arial"/>
+          <w:bCs/>
+          <w:sz w:val="22"/>
+          <w:szCs w:val="22"/>
+          <w:lang w:val="pt-BR"/>
+        </w:rPr>
+        <w:t xml:space="preserve"> na aplicação;</w:t>
       </w:r>
     </w:p>
     <w:p>
@@ -862,7 +1478,29 @@
           <w:szCs w:val="22"/>
           <w:lang w:val="pt-BR"/>
         </w:rPr>
-        <w:t>O aplicativo deve permitir o usuário favoritar lugares favoritos;</w:t>
+        <w:t xml:space="preserve">O aplicativo deve permitir o usuário </w:t>
+      </w:r>
+      <w:proofErr w:type="spellStart"/>
+      <w:r>
+        <w:rPr>
+          <w:rFonts w:ascii="Arial" w:eastAsia="Times New Roman" w:hAnsi="Arial" w:cs="Arial"/>
+          <w:bCs/>
+          <w:sz w:val="22"/>
+          <w:szCs w:val="22"/>
+          <w:lang w:val="pt-BR"/>
+        </w:rPr>
+        <w:t>favoritar</w:t>
+      </w:r>
+      <w:proofErr w:type="spellEnd"/>
+      <w:r>
+        <w:rPr>
+          <w:rFonts w:ascii="Arial" w:eastAsia="Times New Roman" w:hAnsi="Arial" w:cs="Arial"/>
+          <w:bCs/>
+          <w:sz w:val="22"/>
+          <w:szCs w:val="22"/>
+          <w:lang w:val="pt-BR"/>
+        </w:rPr>
+        <w:t xml:space="preserve"> lugares favoritos;</w:t>
       </w:r>
     </w:p>
     <w:p>
@@ -931,7 +1569,51 @@
           <w:szCs w:val="22"/>
           <w:lang w:val="pt-BR"/>
         </w:rPr>
-        <w:t>O aplicativo utilizará linguagem para desenvolvimento (React-Native) compatível com SO Android e IOS;</w:t>
+        <w:t>O aplicativo utilizará linguagem para desenvolvimento (</w:t>
+      </w:r>
+      <w:proofErr w:type="spellStart"/>
+      <w:r>
+        <w:rPr>
+          <w:rFonts w:ascii="Arial" w:eastAsia="Times New Roman" w:hAnsi="Arial" w:cs="Arial"/>
+          <w:bCs/>
+          <w:sz w:val="22"/>
+          <w:szCs w:val="22"/>
+          <w:lang w:val="pt-BR"/>
+        </w:rPr>
+        <w:t>React-Native</w:t>
+      </w:r>
+      <w:proofErr w:type="spellEnd"/>
+      <w:r>
+        <w:rPr>
+          <w:rFonts w:ascii="Arial" w:eastAsia="Times New Roman" w:hAnsi="Arial" w:cs="Arial"/>
+          <w:bCs/>
+          <w:sz w:val="22"/>
+          <w:szCs w:val="22"/>
+          <w:lang w:val="pt-BR"/>
+        </w:rPr>
+        <w:t xml:space="preserve">) compatível com SO </w:t>
+      </w:r>
+      <w:proofErr w:type="spellStart"/>
+      <w:r>
+        <w:rPr>
+          <w:rFonts w:ascii="Arial" w:eastAsia="Times New Roman" w:hAnsi="Arial" w:cs="Arial"/>
+          <w:bCs/>
+          <w:sz w:val="22"/>
+          <w:szCs w:val="22"/>
+          <w:lang w:val="pt-BR"/>
+        </w:rPr>
+        <w:t>Android</w:t>
+      </w:r>
+      <w:proofErr w:type="spellEnd"/>
+      <w:r>
+        <w:rPr>
+          <w:rFonts w:ascii="Arial" w:eastAsia="Times New Roman" w:hAnsi="Arial" w:cs="Arial"/>
+          <w:bCs/>
+          <w:sz w:val="22"/>
+          <w:szCs w:val="22"/>
+          <w:lang w:val="pt-BR"/>
+        </w:rPr>
+        <w:t xml:space="preserve"> e IOS;</w:t>
       </w:r>
     </w:p>
     <w:p>
@@ -1034,7 +1716,29 @@
           <w:szCs w:val="22"/>
           <w:lang w:val="pt-BR"/>
         </w:rPr>
-        <w:t>A IDE para desenvolvimento do aplicativo será o VisualStudioCode;</w:t>
+        <w:t xml:space="preserve">A IDE para desenvolvimento do aplicativo será o </w:t>
+      </w:r>
+      <w:proofErr w:type="spellStart"/>
+      <w:r>
+        <w:rPr>
+          <w:rFonts w:ascii="Arial" w:eastAsia="Times New Roman" w:hAnsi="Arial" w:cs="Arial"/>
+          <w:bCs/>
+          <w:sz w:val="22"/>
+          <w:szCs w:val="22"/>
+          <w:lang w:val="pt-BR"/>
+        </w:rPr>
+        <w:t>VisualStudioCode</w:t>
+      </w:r>
+      <w:proofErr w:type="spellEnd"/>
+      <w:r>
+        <w:rPr>
+          <w:rFonts w:ascii="Arial" w:eastAsia="Times New Roman" w:hAnsi="Arial" w:cs="Arial"/>
+          <w:bCs/>
+          <w:sz w:val="22"/>
+          <w:szCs w:val="22"/>
+          <w:lang w:val="pt-BR"/>
+        </w:rPr>
+        <w:t>;</w:t>
       </w:r>
     </w:p>
     <w:p>
@@ -1068,7 +1772,29 @@
           <w:szCs w:val="22"/>
           <w:lang w:val="pt-BR"/>
         </w:rPr>
-        <w:t>As funcionalidades relacionadas à interação do usuário com mapas serão feitas através da API do Google Maps, disponibilizada pela empresa Google;</w:t>
+        <w:t xml:space="preserve">As funcionalidades relacionadas à interação do usuário com mapas serão feitas através da API do Google </w:t>
+      </w:r>
+      <w:proofErr w:type="spellStart"/>
+      <w:r>
+        <w:rPr>
+          <w:rFonts w:ascii="Arial" w:eastAsia="Times New Roman" w:hAnsi="Arial" w:cs="Arial"/>
+          <w:bCs/>
+          <w:sz w:val="22"/>
+          <w:szCs w:val="22"/>
+          <w:lang w:val="pt-BR"/>
+        </w:rPr>
+        <w:t>Maps</w:t>
+      </w:r>
+      <w:proofErr w:type="spellEnd"/>
+      <w:r>
+        <w:rPr>
+          <w:rFonts w:ascii="Arial" w:eastAsia="Times New Roman" w:hAnsi="Arial" w:cs="Arial"/>
+          <w:bCs/>
+          <w:sz w:val="22"/>
+          <w:szCs w:val="22"/>
+          <w:lang w:val="pt-BR"/>
+        </w:rPr>
+        <w:t>, disponibilizada pela empresa Google;</w:t>
       </w:r>
     </w:p>
     <w:p>
@@ -1268,12 +1994,37 @@
           <w:color w:val="4F81BD"/>
         </w:rPr>
       </w:pPr>
+      <w:proofErr w:type="spellStart"/>
       <w:r>
         <w:rPr>
           <w:rFonts w:ascii="Cambria" w:eastAsia="Cambria" w:hAnsi="Cambria" w:cs="Cambria"/>
           <w:color w:val="4F81BD"/>
         </w:rPr>
-        <w:t>Projeto das telas/interfaces do Sistema (front end/back end)</w:t>
+        <w:t>Projeto</w:t>
+      </w:r>
+      <w:proofErr w:type="spellEnd"/>
+      <w:r>
+        <w:rPr>
+          <w:rFonts w:ascii="Cambria" w:eastAsia="Cambria" w:hAnsi="Cambria" w:cs="Cambria"/>
+          <w:color w:val="4F81BD"/>
+        </w:rPr>
+        <w:t xml:space="preserve"> das </w:t>
+      </w:r>
+      <w:proofErr w:type="spellStart"/>
+      <w:r>
+        <w:rPr>
+          <w:rFonts w:ascii="Cambria" w:eastAsia="Cambria" w:hAnsi="Cambria" w:cs="Cambria"/>
+          <w:color w:val="4F81BD"/>
+        </w:rPr>
+        <w:t>telas</w:t>
+      </w:r>
+      <w:proofErr w:type="spellEnd"/>
+      <w:r>
+        <w:rPr>
+          <w:rFonts w:ascii="Cambria" w:eastAsia="Cambria" w:hAnsi="Cambria" w:cs="Cambria"/>
+          <w:color w:val="4F81BD"/>
+        </w:rPr>
+        <w:t>/interfaces do Sistema (front end/back end)</w:t>
       </w:r>
     </w:p>
     <w:p>
@@ -1292,6 +2043,7 @@
           <w:szCs w:val="22"/>
         </w:rPr>
       </w:pPr>
+      <w:proofErr w:type="spellStart"/>
       <w:r>
         <w:rPr>
           <w:rFonts w:ascii="Arial" w:eastAsia="Times New Roman" w:hAnsi="Arial" w:cs="Arial"/>
@@ -1301,7 +2053,19 @@
           <w:sz w:val="22"/>
           <w:szCs w:val="22"/>
         </w:rPr>
-        <w:t>Tela de Login</w:t>
+        <w:t>Tela</w:t>
+      </w:r>
+      <w:proofErr w:type="spellEnd"/>
+      <w:r>
+        <w:rPr>
+          <w:rFonts w:ascii="Arial" w:eastAsia="Times New Roman" w:hAnsi="Arial" w:cs="Arial"/>
+          <w:b/>
+          <w:bCs/>
+          <w:color w:val="000000"/>
+          <w:sz w:val="22"/>
+          <w:szCs w:val="22"/>
+        </w:rPr>
+        <w:t xml:space="preserve"> de Login</w:t>
       </w:r>
     </w:p>
     <w:p>
@@ -1358,21 +2122,42 @@
           <w:rFonts w:eastAsia="Times New Roman"/>
           <w:noProof/>
         </w:rPr>
-        <w:instrText xml:space="preserve"> </w:instrText>
+        <w:instrText xml:space="preserve"> INCLUDEPICTURE  "https://lh5.googleusercontent.com/fC6WBqZOeIIbAzY3nz1hzbIO4RLGSli3LpY5a_4i0v2N5DTSmR1v-uYVyDhHce8LCCYEabi97zp7-xAxNAUl7T-nX-xoqT06_beF_xEtKs_O_0iG7CXTuLxCIgXW1oQsekwJj5K3" \* MERGEFORMATINET </w:instrText>
       </w:r>
       <w:r>
         <w:rPr>
           <w:rFonts w:eastAsia="Times New Roman"/>
           <w:noProof/>
         </w:rPr>
-        <w:instrText>INCLUDEPICTURE  "https://lh5.googleusercontent.</w:instrText>
+        <w:fldChar w:fldCharType="separate"/>
       </w:r>
       <w:r>
         <w:rPr>
           <w:rFonts w:eastAsia="Times New Roman"/>
           <w:noProof/>
         </w:rPr>
-        <w:instrText>com/fC6WBqZOeIIbAzY3nz1hzbIO4RLGSli3LpY5a_4i0v2N5DTSmR1v-uYVyDhHce8LCCYEabi97zp7-xAxNAUl7T-nX-xoqT06_beF_xEtKs_O_0iG7CXTuLxCIgXW1oQsekwJj5K3" \* MERGEFORMATINET</w:instrText>
+        <w:fldChar w:fldCharType="begin"/>
+      </w:r>
+      <w:r>
+        <w:rPr>
+          <w:rFonts w:eastAsia="Times New Roman"/>
+          <w:noProof/>
+        </w:rPr>
+        <w:instrText xml:space="preserve"> </w:instrText>
+      </w:r>
+      <w:r>
+        <w:rPr>
+          <w:rFonts w:eastAsia="Times New Roman"/>
+          <w:noProof/>
+        </w:rPr>
+        <w:instrText>INCLUDEPICTURE  "https://lh5.googleusercontent.com/fC6WBqZOeIIbAzY3nz1hzbIO4RLGSli3LpY5a_4i0v2</w:instrText>
+      </w:r>
+      <w:r>
+        <w:rPr>
+          <w:rFonts w:eastAsia="Times New Roman"/>
+          <w:noProof/>
+        </w:rPr>
+        <w:instrText>N5DTSmR1v-uYVyDhHce8LCCYEabi97zp7-xAxNAUl7T-nX-xoqT06_beF_xEtKs_O_0iG7CXTuLxCIgXW1oQsekwJj5K3" \* MERGEFORMATINET</w:instrText>
       </w:r>
       <w:r>
         <w:rPr>
@@ -1413,10 +2198,17 @@
             <v:path o:extrusionok="f" gradientshapeok="t" o:connecttype="rect"/>
             <o:lock v:ext="edit" aspectratio="t"/>
           </v:shapetype>
-          <v:shape id="_x0000_i1029" type="#_x0000_t75" alt="https://lh5.googleusercontent.com/fC6WBqZOeIIbAzY3nz1hzbIO4RLGSli3LpY5a_4i0v2N5DTSmR1v-uYVyDhHce8LCCYEabi97zp7-xAxNAUl7T-nX-xoqT06_beF_xEtKs_O_0iG7CXTuLxCIgXW1oQsekwJj5K3" style="width:114.6pt;height:234.45pt;mso-width-percent:0;mso-height-percent:0;mso-width-percent:0;mso-height-percent:0">
+          <v:shape id="_x0000_i1029" type="#_x0000_t75" alt="https://lh5.googleusercontent.com/fC6WBqZOeIIbAzY3nz1hzbIO4RLGSli3LpY5a_4i0v2N5DTSmR1v-uYVyDhHce8LCCYEabi97zp7-xAxNAUl7T-nX-xoqT06_beF_xEtKs_O_0iG7CXTuLxCIgXW1oQsekwJj5K3" style="width:115.2pt;height:233.85pt;mso-width-percent:0;mso-height-percent:0;mso-width-percent:0;mso-height-percent:0">
             <v:imagedata r:id="rId7" r:href="rId8"/>
           </v:shape>
         </w:pict>
+      </w:r>
+      <w:r>
+        <w:rPr>
+          <w:rFonts w:eastAsia="Times New Roman"/>
+          <w:noProof/>
+        </w:rPr>
+        <w:fldChar w:fldCharType="end"/>
       </w:r>
       <w:r>
         <w:rPr>
@@ -1514,6 +2306,7 @@
           <w:szCs w:val="22"/>
         </w:rPr>
       </w:pPr>
+      <w:proofErr w:type="spellStart"/>
       <w:r>
         <w:rPr>
           <w:rFonts w:ascii="Arial" w:eastAsia="Times New Roman" w:hAnsi="Arial" w:cs="Arial"/>
@@ -1524,8 +2317,33 @@
           <w:szCs w:val="22"/>
         </w:rPr>
         <w:lastRenderedPageBreak/>
-        <w:t>Tela de cadastro</w:t>
-      </w:r>
+        <w:t>Tela</w:t>
+      </w:r>
+      <w:proofErr w:type="spellEnd"/>
+      <w:r>
+        <w:rPr>
+          <w:rFonts w:ascii="Arial" w:eastAsia="Times New Roman" w:hAnsi="Arial" w:cs="Arial"/>
+          <w:b/>
+          <w:bCs/>
+          <w:color w:val="000000"/>
+          <w:sz w:val="22"/>
+          <w:szCs w:val="22"/>
+        </w:rPr>
+        <w:t xml:space="preserve"> de </w:t>
+      </w:r>
+      <w:proofErr w:type="spellStart"/>
+      <w:r>
+        <w:rPr>
+          <w:rFonts w:ascii="Arial" w:eastAsia="Times New Roman" w:hAnsi="Arial" w:cs="Arial"/>
+          <w:b/>
+          <w:bCs/>
+          <w:color w:val="000000"/>
+          <w:sz w:val="22"/>
+          <w:szCs w:val="22"/>
+        </w:rPr>
+        <w:t>cadastro</w:t>
+      </w:r>
+      <w:proofErr w:type="spellEnd"/>
     </w:p>
     <w:p>
       <w:pPr>
@@ -1584,39 +2402,74 @@
           <w:rFonts w:eastAsia="Times New Roman"/>
           <w:noProof/>
         </w:rPr>
-        <w:instrText xml:space="preserve"> </w:instrText>
+        <w:instrText xml:space="preserve"> INCLUDEPICTURE  "https://lh5.googleusercontent.com/9EOF3ZwyHizeeO8rpEKCl1Ju5q1gqovXMPurHRX7-QjBzGXBeMMOj6fe2E7OsXOPGhyiLViOYqVUEPncrQAbZuDm0U3rhhk4e1BHGs50UecpcABDNVI1b8SdegU3YroIDF-t-nAG" \* MERGEFORMATINET </w:instrText>
       </w:r>
       <w:r>
         <w:rPr>
           <w:rFonts w:eastAsia="Times New Roman"/>
           <w:noProof/>
         </w:rPr>
-        <w:instrText>INCLUDEPICTURE  "https://lh5.googleusercontent.com/9EOF3ZwyHizeeO8rpEKCl1Ju5q1gqovXMPurHRX7-QjBzGXBeMMOj6fe2E7OsXOPGhyiLViOYqVUEPncrQAbZuDm0U3rhhk4e1BHGs50UecpcABDNVI1b8SdegU3YroIDF-t-nAG" \* MERGEFORMATINET</w:instrText>
+        <w:fldChar w:fldCharType="separate"/>
       </w:r>
       <w:r>
         <w:rPr>
           <w:rFonts w:eastAsia="Times New Roman"/>
           <w:noProof/>
         </w:rPr>
-        <w:instrText xml:space="preserve"> </w:instrText>
+        <w:fldChar w:fldCharType="begin"/>
       </w:r>
       <w:r>
         <w:rPr>
           <w:rFonts w:eastAsia="Times New Roman"/>
           <w:noProof/>
         </w:rPr>
-        <w:fldChar w:fldCharType="separate"/>
+        <w:instrText xml:space="preserve"> </w:instrText>
       </w:r>
       <w:r>
         <w:rPr>
           <w:rFonts w:eastAsia="Times New Roman"/>
           <w:noProof/>
         </w:rPr>
+        <w:instrText>INCLUDEPICTURE  "https://lh5.googleusercontent.com/9EOF3ZwyHizeeO8rpEKCl1Ju5q1gqovXMPurHRX7-Qj</w:instrText>
+      </w:r>
+      <w:r>
+        <w:rPr>
+          <w:rFonts w:eastAsia="Times New Roman"/>
+          <w:noProof/>
+        </w:rPr>
+        <w:instrText>BzGXBeMMOj6fe2E7OsXOPGhyiLViOYqVUEPncrQAbZuDm0U3rhhk4e1BHGs50UecpcABDNVI1b8SdegU3YroIDF-t-nAG" \* MERGEFORMATINET</w:instrText>
+      </w:r>
+      <w:r>
+        <w:rPr>
+          <w:rFonts w:eastAsia="Times New Roman"/>
+          <w:noProof/>
+        </w:rPr>
+        <w:instrText xml:space="preserve"> </w:instrText>
+      </w:r>
+      <w:r>
+        <w:rPr>
+          <w:rFonts w:eastAsia="Times New Roman"/>
+          <w:noProof/>
+        </w:rPr>
+        <w:fldChar w:fldCharType="separate"/>
+      </w:r>
+      <w:r>
+        <w:rPr>
+          <w:rFonts w:eastAsia="Times New Roman"/>
+          <w:noProof/>
+        </w:rPr>
         <w:pict w14:anchorId="1AD9BB05">
-          <v:shape id="_x0000_i1028" type="#_x0000_t75" alt="https://lh5.googleusercontent.com/9EOF3ZwyHizeeO8rpEKCl1Ju5q1gqovXMPurHRX7-QjBzGXBeMMOj6fe2E7OsXOPGhyiLViOYqVUEPncrQAbZuDm0U3rhhk4e1BHGs50UecpcABDNVI1b8SdegU3YroIDF-t-nAG" style="width:116.95pt;height:238.45pt;mso-width-percent:0;mso-height-percent:0;mso-width-percent:0;mso-height-percent:0">
+          <v:shape id="_x0000_i1028" type="#_x0000_t75" alt="https://lh5.googleusercontent.com/9EOF3ZwyHizeeO8rpEKCl1Ju5q1gqovXMPurHRX7-QjBzGXBeMMOj6fe2E7OsXOPGhyiLViOYqVUEPncrQAbZuDm0U3rhhk4e1BHGs50UecpcABDNVI1b8SdegU3YroIDF-t-nAG" style="width:116.95pt;height:237.9pt;mso-width-percent:0;mso-height-percent:0;mso-width-percent:0;mso-height-percent:0">
             <v:imagedata r:id="rId9" r:href="rId10"/>
           </v:shape>
         </w:pict>
+      </w:r>
+      <w:r>
+        <w:rPr>
+          <w:rFonts w:eastAsia="Times New Roman"/>
+          <w:noProof/>
+        </w:rPr>
+        <w:fldChar w:fldCharType="end"/>
       </w:r>
       <w:r>
         <w:rPr>
@@ -1662,6 +2515,7 @@
           <w:szCs w:val="22"/>
         </w:rPr>
       </w:pPr>
+      <w:proofErr w:type="spellStart"/>
       <w:r>
         <w:rPr>
           <w:rFonts w:ascii="Arial" w:eastAsia="Times New Roman" w:hAnsi="Arial" w:cs="Arial"/>
@@ -1671,7 +2525,43 @@
           <w:sz w:val="22"/>
           <w:szCs w:val="22"/>
         </w:rPr>
-        <w:t>Reportar uma fila</w:t>
+        <w:t>Reportar</w:t>
+      </w:r>
+      <w:proofErr w:type="spellEnd"/>
+      <w:r>
+        <w:rPr>
+          <w:rFonts w:ascii="Arial" w:eastAsia="Times New Roman" w:hAnsi="Arial" w:cs="Arial"/>
+          <w:b/>
+          <w:bCs/>
+          <w:color w:val="000000"/>
+          <w:sz w:val="22"/>
+          <w:szCs w:val="22"/>
+        </w:rPr>
+        <w:t xml:space="preserve"> </w:t>
+      </w:r>
+      <w:proofErr w:type="spellStart"/>
+      <w:r>
+        <w:rPr>
+          <w:rFonts w:ascii="Arial" w:eastAsia="Times New Roman" w:hAnsi="Arial" w:cs="Arial"/>
+          <w:b/>
+          <w:bCs/>
+          <w:color w:val="000000"/>
+          <w:sz w:val="22"/>
+          <w:szCs w:val="22"/>
+        </w:rPr>
+        <w:t>uma</w:t>
+      </w:r>
+      <w:proofErr w:type="spellEnd"/>
+      <w:r>
+        <w:rPr>
+          <w:rFonts w:ascii="Arial" w:eastAsia="Times New Roman" w:hAnsi="Arial" w:cs="Arial"/>
+          <w:b/>
+          <w:bCs/>
+          <w:color w:val="000000"/>
+          <w:sz w:val="22"/>
+          <w:szCs w:val="22"/>
+        </w:rPr>
+        <w:t xml:space="preserve"> fila</w:t>
       </w:r>
       <w:r>
         <w:rPr>
@@ -1742,21 +2632,21 @@
           <w:rFonts w:eastAsia="Times New Roman"/>
           <w:noProof/>
         </w:rPr>
-        <w:instrText xml:space="preserve"> </w:instrText>
+        <w:instrText xml:space="preserve"> INCLUDEPICTURE  "https://lh5.googleusercontent.com/A1AB825p3sZypRJKLRO_5sAb-3yNwT4ODuqyaxcb8b4pXpqMONUiqmQ7DGy_Wd-hKR4S_vvRUeyPETT2h88CTMpHK0XiUhblsrl2k98higoRss4O34bUUgWqQJRqYFwdCkm33EqK" \* MERGEFORMATINET </w:instrText>
       </w:r>
       <w:r>
         <w:rPr>
           <w:rFonts w:eastAsia="Times New Roman"/>
           <w:noProof/>
         </w:rPr>
-        <w:instrText>INCLUDEPICTURE  "https://lh5.googleusercontent.com/A1AB825p3sZypRJ</w:instrText>
+        <w:fldChar w:fldCharType="separate"/>
       </w:r>
       <w:r>
         <w:rPr>
           <w:rFonts w:eastAsia="Times New Roman"/>
           <w:noProof/>
         </w:rPr>
-        <w:instrText>KLRO_5sAb-3yNwT4ODuqyaxcb8b4pXpqMONUiqmQ7DGy_Wd-hKR4S_vvRUeyPETT2h88CTMpHK0XiUhblsrl2k98higoRss4O34bUUgWqQJRqYFwdCkm33EqK" \* MERGEFORMATINET</w:instrText>
+        <w:fldChar w:fldCharType="begin"/>
       </w:r>
       <w:r>
         <w:rPr>
@@ -1770,18 +2660,46 @@
           <w:rFonts w:eastAsia="Times New Roman"/>
           <w:noProof/>
         </w:rPr>
-        <w:fldChar w:fldCharType="separate"/>
+        <w:instrText>INCLUDEPICTURE  "https://lh5.googleusercontent.com/A1AB825p3sZypRJKLRO_5sAb-3yNwT4ODuqyaxcb8b4</w:instrText>
       </w:r>
       <w:r>
         <w:rPr>
           <w:rFonts w:eastAsia="Times New Roman"/>
           <w:noProof/>
         </w:rPr>
+        <w:instrText>pXpqMONUiqmQ7DGy_Wd-hKR4S_vvRUeyPETT2h88CTMpHK0XiUhblsrl2k98higoRss4O34bUUgWqQJRqYFwdCkm33EqK" \* MERGEFORMATINET</w:instrText>
+      </w:r>
+      <w:r>
+        <w:rPr>
+          <w:rFonts w:eastAsia="Times New Roman"/>
+          <w:noProof/>
+        </w:rPr>
+        <w:instrText xml:space="preserve"> </w:instrText>
+      </w:r>
+      <w:r>
+        <w:rPr>
+          <w:rFonts w:eastAsia="Times New Roman"/>
+          <w:noProof/>
+        </w:rPr>
+        <w:fldChar w:fldCharType="separate"/>
+      </w:r>
+      <w:r>
+        <w:rPr>
+          <w:rFonts w:eastAsia="Times New Roman"/>
+          <w:noProof/>
+        </w:rPr>
         <w:pict w14:anchorId="2DE86A89">
-          <v:shape id="_x0000_i1027" type="#_x0000_t75" alt="https://lh5.googleusercontent.com/A1AB825p3sZypRJKLRO_5sAb-3yNwT4ODuqyaxcb8b4pXpqMONUiqmQ7DGy_Wd-hKR4S_vvRUeyPETT2h88CTMpHK0XiUhblsrl2k98higoRss4O34bUUgWqQJRqYFwdCkm33EqK" style="width:104.25pt;height:212.55pt;mso-width-percent:0;mso-height-percent:0;mso-width-percent:0;mso-height-percent:0">
+          <v:shape id="_x0000_i1027" type="#_x0000_t75" alt="https://lh5.googleusercontent.com/A1AB825p3sZypRJKLRO_5sAb-3yNwT4ODuqyaxcb8b4pXpqMONUiqmQ7DGy_Wd-hKR4S_vvRUeyPETT2h88CTMpHK0XiUhblsrl2k98higoRss4O34bUUgWqQJRqYFwdCkm33EqK" style="width:104.25pt;height:213.1pt;mso-width-percent:0;mso-height-percent:0;mso-width-percent:0;mso-height-percent:0">
             <v:imagedata r:id="rId11" r:href="rId12"/>
           </v:shape>
         </w:pict>
+      </w:r>
+      <w:r>
+        <w:rPr>
+          <w:rFonts w:eastAsia="Times New Roman"/>
+          <w:noProof/>
+        </w:rPr>
+        <w:fldChar w:fldCharType="end"/>
       </w:r>
       <w:r>
         <w:rPr>
@@ -1891,21 +2809,21 @@
           <w:rFonts w:eastAsia="Times New Roman"/>
           <w:noProof/>
         </w:rPr>
-        <w:instrText xml:space="preserve"> </w:instrText>
+        <w:instrText xml:space="preserve"> INCLUDEPICTURE  "https://lh3.googleusercontent.com/n7AGKsOHAZtCe99--D8vk66MQJ8iz5081-bhOwIgYqNPyZsjRSPzllHfZCvqf1Kpx5Svz6HB7pt2LQKR0T1hfkq6sffT_FIzPb03itEb3Xv3kWAcXFXXGIR6zCW-y87up2J7qFBC" \* MERGEFORMATINET </w:instrText>
       </w:r>
       <w:r>
         <w:rPr>
           <w:rFonts w:eastAsia="Times New Roman"/>
           <w:noProof/>
         </w:rPr>
-        <w:instrText>INCLUDEPICTURE  "https://lh3.googleusercontent.</w:instrText>
+        <w:fldChar w:fldCharType="separate"/>
       </w:r>
       <w:r>
         <w:rPr>
           <w:rFonts w:eastAsia="Times New Roman"/>
           <w:noProof/>
         </w:rPr>
-        <w:instrText>com/n7AGKsOHAZtCe99--D8vk66MQJ8iz5081-bhOwIgYqNPyZsjRSPzllHfZCvqf1Kpx5Svz6HB7pt2LQKR0T1hfkq6sffT_FIzPb03itEb3Xv3kWAcXFXXGIR6zCW-y87up2J7qFBC" \* MERGEFORMATINET</w:instrText>
+        <w:fldChar w:fldCharType="begin"/>
       </w:r>
       <w:r>
         <w:rPr>
@@ -1919,18 +2837,46 @@
           <w:rFonts w:eastAsia="Times New Roman"/>
           <w:noProof/>
         </w:rPr>
-        <w:fldChar w:fldCharType="separate"/>
+        <w:instrText>INCLUDEPICTURE  "https://lh3.googleusercontent.com/n7AGKsOHAZtCe99--D8vk66MQJ8iz5081-bhOwIgYqN</w:instrText>
       </w:r>
       <w:r>
         <w:rPr>
           <w:rFonts w:eastAsia="Times New Roman"/>
           <w:noProof/>
         </w:rPr>
+        <w:instrText>PyZsjRSPzllHfZCvqf1Kpx5Svz6HB7pt2LQKR0T1hfkq6sffT_FIzPb03itEb3Xv3kWAcXFXXGIR6zCW-y87up2J7qFBC" \* MERGEFORMATINET</w:instrText>
+      </w:r>
+      <w:r>
+        <w:rPr>
+          <w:rFonts w:eastAsia="Times New Roman"/>
+          <w:noProof/>
+        </w:rPr>
+        <w:instrText xml:space="preserve"> </w:instrText>
+      </w:r>
+      <w:r>
+        <w:rPr>
+          <w:rFonts w:eastAsia="Times New Roman"/>
+          <w:noProof/>
+        </w:rPr>
+        <w:fldChar w:fldCharType="separate"/>
+      </w:r>
+      <w:r>
+        <w:rPr>
+          <w:rFonts w:eastAsia="Times New Roman"/>
+          <w:noProof/>
+        </w:rPr>
         <w:pict w14:anchorId="484BDAB1">
-          <v:shape id="_x0000_i1026" type="#_x0000_t75" alt="https://lh3.googleusercontent.com/n7AGKsOHAZtCe99--D8vk66MQJ8iz5081-bhOwIgYqNPyZsjRSPzllHfZCvqf1Kpx5Svz6HB7pt2LQKR0T1hfkq6sffT_FIzPb03itEb3Xv3kWAcXFXXGIR6zCW-y87up2J7qFBC" style="width:128.45pt;height:263.25pt;mso-width-percent:0;mso-height-percent:0;mso-width-percent:0;mso-height-percent:0">
+          <v:shape id="_x0000_i1026" type="#_x0000_t75" alt="https://lh3.googleusercontent.com/n7AGKsOHAZtCe99--D8vk66MQJ8iz5081-bhOwIgYqNPyZsjRSPzllHfZCvqf1Kpx5Svz6HB7pt2LQKR0T1hfkq6sffT_FIzPb03itEb3Xv3kWAcXFXXGIR6zCW-y87up2J7qFBC" style="width:127.85pt;height:263.25pt;mso-width-percent:0;mso-height-percent:0;mso-width-percent:0;mso-height-percent:0">
             <v:imagedata r:id="rId13" r:href="rId14"/>
           </v:shape>
         </w:pict>
+      </w:r>
+      <w:r>
+        <w:rPr>
+          <w:rFonts w:eastAsia="Times New Roman"/>
+          <w:noProof/>
+        </w:rPr>
+        <w:fldChar w:fldCharType="end"/>
       </w:r>
       <w:r>
         <w:rPr>
@@ -2001,8 +2947,21 @@
           <w:sz w:val="22"/>
           <w:szCs w:val="22"/>
         </w:rPr>
-        <w:t>Modal de Filtros</w:t>
-      </w:r>
+        <w:t xml:space="preserve">Modal de </w:t>
+      </w:r>
+      <w:proofErr w:type="spellStart"/>
+      <w:r>
+        <w:rPr>
+          <w:rFonts w:ascii="Arial" w:eastAsia="Times New Roman" w:hAnsi="Arial" w:cs="Arial"/>
+          <w:b/>
+          <w:bCs/>
+          <w:color w:val="000000"/>
+          <w:sz w:val="22"/>
+          <w:szCs w:val="22"/>
+        </w:rPr>
+        <w:t>Filtros</w:t>
+      </w:r>
+      <w:proofErr w:type="spellEnd"/>
     </w:p>
     <w:p>
       <w:pPr>
@@ -2069,21 +3028,42 @@
           <w:rFonts w:eastAsia="Times New Roman"/>
           <w:noProof/>
         </w:rPr>
-        <w:instrText xml:space="preserve"> </w:instrText>
+        <w:instrText xml:space="preserve"> INCLUDEPICTURE  "https://lh5.googleusercontent.com/ywkMr7bN32LLysNQnGhvFHAMCDPMv1WkhZqvN2_lRhRsy2YQThu_Y1ezAW_MIjilaBe5ka_OEB3kvGLULDCIiKRG3LleS8ghFpcNkuLoAA-5UDEiU5bzLZfd_ZafVdoJPwYHKTKd" \* MERGEFORMATINET </w:instrText>
       </w:r>
       <w:r>
         <w:rPr>
           <w:rFonts w:eastAsia="Times New Roman"/>
           <w:noProof/>
         </w:rPr>
-        <w:instrText>INCLUDEPICTURE  "https://lh5.googleusercontent.</w:instrText>
+        <w:fldChar w:fldCharType="separate"/>
       </w:r>
       <w:r>
         <w:rPr>
           <w:rFonts w:eastAsia="Times New Roman"/>
           <w:noProof/>
         </w:rPr>
-        <w:instrText>com/ywkMr7bN32LLysNQnGhvFHAMCDPMv1WkhZqvN2_lRhRsy2YQThu_Y1ezAW_MIjilaBe5ka_OEB3kvGLULDCIiKRG3LleS8ghFpcNkuLoAA-5UDEiU5bzLZfd_ZafVdoJPwYHKTKd" \* MERGEFORMATINET</w:instrText>
+        <w:fldChar w:fldCharType="begin"/>
+      </w:r>
+      <w:r>
+        <w:rPr>
+          <w:rFonts w:eastAsia="Times New Roman"/>
+          <w:noProof/>
+        </w:rPr>
+        <w:instrText xml:space="preserve"> </w:instrText>
+      </w:r>
+      <w:r>
+        <w:rPr>
+          <w:rFonts w:eastAsia="Times New Roman"/>
+          <w:noProof/>
+        </w:rPr>
+        <w:instrText>INCLUDEPICTURE  "https://lh5.googleusercontent.com/ywkMr7bN32LLysNQnGhvFHAMCDPMv1WkhZqvN2_lRhR</w:instrText>
+      </w:r>
+      <w:r>
+        <w:rPr>
+          <w:rFonts w:eastAsia="Times New Roman"/>
+          <w:noProof/>
+        </w:rPr>
+        <w:instrText>sy2YQThu_Y1ezAW_MIjilaBe5ka_OEB3kvGLULDCIiKRG3LleS8ghFpcNkuLoAA-5UDEiU5bzLZfd_ZafVdoJPwYHKTKd" \* MERGEFORMATINET</w:instrText>
       </w:r>
       <w:r>
         <w:rPr>
@@ -2109,6 +3089,13 @@
             <v:imagedata r:id="rId15" r:href="rId16"/>
           </v:shape>
         </w:pict>
+      </w:r>
+      <w:r>
+        <w:rPr>
+          <w:rFonts w:eastAsia="Times New Roman"/>
+          <w:noProof/>
+        </w:rPr>
+        <w:fldChar w:fldCharType="end"/>
       </w:r>
       <w:r>
         <w:rPr>
@@ -2184,7 +3171,25 @@
           <w:sz w:val="22"/>
           <w:lang w:val="pt-BR"/>
         </w:rPr>
-        <w:t>Pretendemos testar cada funcionalidade de forma especifica, sempre após a implementação e sempre uma pessoa diferente que fez a implementação deve testar a mesma, para que possamos pensar nos mais diversos casos possíveis.</w:t>
+        <w:t xml:space="preserve">Pretendemos testar cada funcionalidade de forma </w:t>
+      </w:r>
+      <w:proofErr w:type="gramStart"/>
+      <w:r>
+        <w:rPr>
+          <w:rFonts w:ascii="Calibri" w:eastAsia="Calibri" w:hAnsi="Calibri" w:cs="Calibri"/>
+          <w:sz w:val="22"/>
+          <w:lang w:val="pt-BR"/>
+        </w:rPr>
+        <w:t>especifica</w:t>
+      </w:r>
+      <w:proofErr w:type="gramEnd"/>
+      <w:r>
+        <w:rPr>
+          <w:rFonts w:ascii="Calibri" w:eastAsia="Calibri" w:hAnsi="Calibri" w:cs="Calibri"/>
+          <w:sz w:val="22"/>
+          <w:lang w:val="pt-BR"/>
+        </w:rPr>
+        <w:t>, sempre após a implementação e sempre uma pessoa diferente que fez a implementação deve testar a mesma, para que possamos pensar nos mais diversos casos possíveis.</w:t>
       </w:r>
     </w:p>
     <w:p>
@@ -2202,31 +3207,293 @@
           <w:color w:val="4F81BD"/>
         </w:rPr>
       </w:pPr>
+      <w:proofErr w:type="spellStart"/>
       <w:r>
         <w:rPr>
           <w:rFonts w:ascii="Cambria" w:eastAsia="Cambria" w:hAnsi="Cambria" w:cs="Cambria"/>
           <w:color w:val="4F81BD"/>
         </w:rPr>
-        <w:t>Cronograma para execução do projeto</w:t>
-      </w:r>
-    </w:p>
-    <w:p>
-      <w:pPr>
-        <w:spacing w:after="200" w:line="276" w:lineRule="auto"/>
-        <w:rPr>
-          <w:rFonts w:ascii="Calibri" w:eastAsia="Calibri" w:hAnsi="Calibri" w:cs="Calibri"/>
-          <w:sz w:val="6"/>
-          <w:lang w:val="pt-BR"/>
-        </w:rPr>
-      </w:pPr>
-      <w:r>
-        <w:rPr>
-          <w:rFonts w:ascii="Calibri" w:eastAsia="Calibri" w:hAnsi="Calibri" w:cs="Calibri"/>
-          <w:sz w:val="22"/>
-          <w:lang w:val="pt-BR"/>
-        </w:rPr>
-        <w:t>Enquadrar as etapas das entregas dos requisitos funcionais dentro do cronograma da disciplina publicado no AVA, ou seja, estabelecer para cada semana, o que vai ser entregue a partir do levantamento de requisitos funcionais.</w:t>
-      </w:r>
+        <w:t>Cronogra</w:t>
+      </w:r>
+      <w:bookmarkStart w:id="0" w:name="_GoBack"/>
+      <w:bookmarkEnd w:id="0"/>
+      <w:r>
+        <w:rPr>
+          <w:rFonts w:ascii="Cambria" w:eastAsia="Cambria" w:hAnsi="Cambria" w:cs="Cambria"/>
+          <w:color w:val="4F81BD"/>
+        </w:rPr>
+        <w:t>ma</w:t>
+      </w:r>
+      <w:proofErr w:type="spellEnd"/>
+      <w:r>
+        <w:rPr>
+          <w:rFonts w:ascii="Cambria" w:eastAsia="Cambria" w:hAnsi="Cambria" w:cs="Cambria"/>
+          <w:color w:val="4F81BD"/>
+        </w:rPr>
+        <w:t xml:space="preserve"> para </w:t>
+      </w:r>
+      <w:proofErr w:type="spellStart"/>
+      <w:r>
+        <w:rPr>
+          <w:rFonts w:ascii="Cambria" w:eastAsia="Cambria" w:hAnsi="Cambria" w:cs="Cambria"/>
+          <w:color w:val="4F81BD"/>
+        </w:rPr>
+        <w:t>execução</w:t>
+      </w:r>
+      <w:proofErr w:type="spellEnd"/>
+      <w:r>
+        <w:rPr>
+          <w:rFonts w:ascii="Cambria" w:eastAsia="Cambria" w:hAnsi="Cambria" w:cs="Cambria"/>
+          <w:color w:val="4F81BD"/>
+        </w:rPr>
+        <w:t xml:space="preserve"> do </w:t>
+      </w:r>
+      <w:proofErr w:type="spellStart"/>
+      <w:r>
+        <w:rPr>
+          <w:rFonts w:ascii="Cambria" w:eastAsia="Cambria" w:hAnsi="Cambria" w:cs="Cambria"/>
+          <w:color w:val="4F81BD"/>
+        </w:rPr>
+        <w:t>projeto</w:t>
+      </w:r>
+      <w:proofErr w:type="spellEnd"/>
+    </w:p>
+    <w:p>
+      <w:pPr>
+        <w:rPr>
+          <w:rFonts w:ascii="Times New Roman" w:eastAsia="Times New Roman" w:hAnsi="Times New Roman" w:cs="Times New Roman"/>
+          <w:lang w:val="pt-BR"/>
+        </w:rPr>
+      </w:pPr>
+      <w:r>
+        <w:rPr>
+          <w:rFonts w:ascii="Arial" w:eastAsia="Times New Roman" w:hAnsi="Arial" w:cs="Arial"/>
+          <w:b/>
+          <w:bCs/>
+          <w:color w:val="000000"/>
+          <w:sz w:val="22"/>
+          <w:szCs w:val="22"/>
+          <w:lang w:val="pt-BR"/>
+        </w:rPr>
+        <w:t>RF01</w:t>
+      </w:r>
+      <w:r>
+        <w:rPr>
+          <w:rFonts w:ascii="Arial" w:eastAsia="Times New Roman" w:hAnsi="Arial" w:cs="Arial"/>
+          <w:color w:val="000000"/>
+          <w:sz w:val="22"/>
+          <w:szCs w:val="22"/>
+          <w:lang w:val="pt-BR"/>
+        </w:rPr>
+        <w:t xml:space="preserve"> – (28/03) – O aplicativo deve permitir o usuário efetuar um cadastro na aplicação; </w:t>
+      </w:r>
+    </w:p>
+    <w:p>
+      <w:pPr>
+        <w:rPr>
+          <w:rFonts w:ascii="Times New Roman" w:eastAsia="Times New Roman" w:hAnsi="Times New Roman" w:cs="Times New Roman"/>
+          <w:lang w:val="pt-BR"/>
+        </w:rPr>
+      </w:pPr>
+      <w:r>
+        <w:rPr>
+          <w:rFonts w:ascii="Arial" w:eastAsia="Times New Roman" w:hAnsi="Arial" w:cs="Arial"/>
+          <w:b/>
+          <w:bCs/>
+          <w:color w:val="000000"/>
+          <w:sz w:val="22"/>
+          <w:szCs w:val="22"/>
+          <w:lang w:val="pt-BR"/>
+        </w:rPr>
+        <w:t>RF02</w:t>
+      </w:r>
+      <w:r>
+        <w:rPr>
+          <w:rFonts w:ascii="Arial" w:eastAsia="Times New Roman" w:hAnsi="Arial" w:cs="Arial"/>
+          <w:color w:val="000000"/>
+          <w:sz w:val="22"/>
+          <w:szCs w:val="22"/>
+          <w:lang w:val="pt-BR"/>
+        </w:rPr>
+        <w:t xml:space="preserve"> – (04/04) – O aplicativo deve permitir o usuário efetuar </w:t>
+      </w:r>
+      <w:proofErr w:type="spellStart"/>
+      <w:r>
+        <w:rPr>
+          <w:rFonts w:ascii="Arial" w:eastAsia="Times New Roman" w:hAnsi="Arial" w:cs="Arial"/>
+          <w:color w:val="000000"/>
+          <w:sz w:val="22"/>
+          <w:szCs w:val="22"/>
+          <w:lang w:val="pt-BR"/>
+        </w:rPr>
+        <w:t>login</w:t>
+      </w:r>
+      <w:proofErr w:type="spellEnd"/>
+      <w:r>
+        <w:rPr>
+          <w:rFonts w:ascii="Arial" w:eastAsia="Times New Roman" w:hAnsi="Arial" w:cs="Arial"/>
+          <w:color w:val="000000"/>
+          <w:sz w:val="22"/>
+          <w:szCs w:val="22"/>
+          <w:lang w:val="pt-BR"/>
+        </w:rPr>
+        <w:t xml:space="preserve"> na aplicação;</w:t>
+      </w:r>
+    </w:p>
+    <w:p>
+      <w:pPr>
+        <w:rPr>
+          <w:rFonts w:ascii="Times New Roman" w:eastAsia="Times New Roman" w:hAnsi="Times New Roman" w:cs="Times New Roman"/>
+          <w:lang w:val="pt-BR"/>
+        </w:rPr>
+      </w:pPr>
+      <w:r>
+        <w:rPr>
+          <w:rFonts w:ascii="Arial" w:eastAsia="Times New Roman" w:hAnsi="Arial" w:cs="Arial"/>
+          <w:b/>
+          <w:bCs/>
+          <w:color w:val="000000"/>
+          <w:sz w:val="22"/>
+          <w:szCs w:val="22"/>
+          <w:lang w:val="pt-BR"/>
+        </w:rPr>
+        <w:t xml:space="preserve">RF03 </w:t>
+      </w:r>
+      <w:r>
+        <w:rPr>
+          <w:rFonts w:ascii="Arial" w:eastAsia="Times New Roman" w:hAnsi="Arial" w:cs="Arial"/>
+          <w:color w:val="000000"/>
+          <w:sz w:val="22"/>
+          <w:szCs w:val="22"/>
+          <w:lang w:val="pt-BR"/>
+        </w:rPr>
+        <w:t>– (25/04) – O aplicativo deve permitir ao usuário reportar filas no local que estiver;</w:t>
+      </w:r>
+    </w:p>
+    <w:p>
+      <w:pPr>
+        <w:rPr>
+          <w:rFonts w:ascii="Times New Roman" w:eastAsia="Times New Roman" w:hAnsi="Times New Roman" w:cs="Times New Roman"/>
+          <w:lang w:val="pt-BR"/>
+        </w:rPr>
+      </w:pPr>
+      <w:r>
+        <w:rPr>
+          <w:rFonts w:ascii="Arial" w:eastAsia="Times New Roman" w:hAnsi="Arial" w:cs="Arial"/>
+          <w:b/>
+          <w:bCs/>
+          <w:color w:val="000000"/>
+          <w:sz w:val="22"/>
+          <w:szCs w:val="22"/>
+          <w:lang w:val="pt-BR"/>
+        </w:rPr>
+        <w:t xml:space="preserve">RF04 </w:t>
+      </w:r>
+      <w:r>
+        <w:rPr>
+          <w:rFonts w:ascii="Arial" w:eastAsia="Times New Roman" w:hAnsi="Arial" w:cs="Arial"/>
+          <w:color w:val="000000"/>
+          <w:sz w:val="22"/>
+          <w:szCs w:val="22"/>
+          <w:lang w:val="pt-BR"/>
+        </w:rPr>
+        <w:t>– (16/05) – O aplicativo deve permitir ao usuário uma interface com o nível de filas dos locais próximos;</w:t>
+      </w:r>
+    </w:p>
+    <w:p>
+      <w:pPr>
+        <w:rPr>
+          <w:rFonts w:ascii="Times New Roman" w:eastAsia="Times New Roman" w:hAnsi="Times New Roman" w:cs="Times New Roman"/>
+          <w:lang w:val="pt-BR"/>
+        </w:rPr>
+      </w:pPr>
+      <w:r>
+        <w:rPr>
+          <w:rFonts w:ascii="Arial" w:eastAsia="Times New Roman" w:hAnsi="Arial" w:cs="Arial"/>
+          <w:b/>
+          <w:bCs/>
+          <w:color w:val="000000"/>
+          <w:sz w:val="22"/>
+          <w:szCs w:val="22"/>
+          <w:lang w:val="pt-BR"/>
+        </w:rPr>
+        <w:t xml:space="preserve">RF05 </w:t>
+      </w:r>
+      <w:r>
+        <w:rPr>
+          <w:rFonts w:ascii="Arial" w:eastAsia="Times New Roman" w:hAnsi="Arial" w:cs="Arial"/>
+          <w:color w:val="000000"/>
+          <w:sz w:val="22"/>
+          <w:szCs w:val="22"/>
+          <w:lang w:val="pt-BR"/>
+        </w:rPr>
+        <w:t xml:space="preserve">– (23/05) – O aplicativo deve permitir o usuário </w:t>
+      </w:r>
+      <w:proofErr w:type="spellStart"/>
+      <w:r>
+        <w:rPr>
+          <w:rFonts w:ascii="Arial" w:eastAsia="Times New Roman" w:hAnsi="Arial" w:cs="Arial"/>
+          <w:color w:val="000000"/>
+          <w:sz w:val="22"/>
+          <w:szCs w:val="22"/>
+          <w:lang w:val="pt-BR"/>
+        </w:rPr>
+        <w:t>favoritar</w:t>
+      </w:r>
+      <w:proofErr w:type="spellEnd"/>
+      <w:r>
+        <w:rPr>
+          <w:rFonts w:ascii="Arial" w:eastAsia="Times New Roman" w:hAnsi="Arial" w:cs="Arial"/>
+          <w:color w:val="000000"/>
+          <w:sz w:val="22"/>
+          <w:szCs w:val="22"/>
+          <w:lang w:val="pt-BR"/>
+        </w:rPr>
+        <w:t xml:space="preserve"> lugares favoritos;</w:t>
+      </w:r>
+    </w:p>
+    <w:p>
+      <w:pPr>
+        <w:rPr>
+          <w:rFonts w:ascii="Times New Roman" w:eastAsia="Times New Roman" w:hAnsi="Times New Roman" w:cs="Times New Roman"/>
+          <w:lang w:val="pt-BR"/>
+        </w:rPr>
+      </w:pPr>
+      <w:r>
+        <w:rPr>
+          <w:rFonts w:ascii="Arial" w:eastAsia="Times New Roman" w:hAnsi="Arial" w:cs="Arial"/>
+          <w:b/>
+          <w:bCs/>
+          <w:color w:val="000000"/>
+          <w:sz w:val="22"/>
+          <w:szCs w:val="22"/>
+          <w:lang w:val="pt-BR"/>
+        </w:rPr>
+        <w:t xml:space="preserve">RF06 </w:t>
+      </w:r>
+      <w:r>
+        <w:rPr>
+          <w:rFonts w:ascii="Arial" w:eastAsia="Times New Roman" w:hAnsi="Arial" w:cs="Arial"/>
+          <w:color w:val="000000"/>
+          <w:sz w:val="22"/>
+          <w:szCs w:val="22"/>
+          <w:lang w:val="pt-BR"/>
+        </w:rPr>
+        <w:t>– (13/06) – O aplicativo deve permitir o usuário filtrar por estabelecimentos;</w:t>
+      </w:r>
+    </w:p>
+    <w:p>
+      <w:pPr>
+        <w:keepNext/>
+        <w:keepLines/>
+        <w:spacing w:before="200" w:after="60" w:line="600" w:lineRule="auto"/>
+        <w:ind w:left="426"/>
+        <w:rPr>
+          <w:rFonts w:ascii="Cambria" w:eastAsia="Cambria" w:hAnsi="Cambria" w:cs="Cambria"/>
+          <w:color w:val="4F81BD"/>
+          <w:lang w:val="pt-BR"/>
+        </w:rPr>
+      </w:pPr>
     </w:p>
     <w:p>
       <w:pPr>
@@ -2243,13 +3510,63 @@
           <w:color w:val="4F81BD"/>
         </w:rPr>
       </w:pPr>
+      <w:proofErr w:type="spellStart"/>
       <w:r>
         <w:rPr>
           <w:rFonts w:ascii="Cambria" w:eastAsia="Cambria" w:hAnsi="Cambria" w:cs="Cambria"/>
           <w:color w:val="4F81BD"/>
         </w:rPr>
-        <w:t>Perfil técnico da equipe construtora</w:t>
-      </w:r>
+        <w:t>Perfil</w:t>
+      </w:r>
+      <w:proofErr w:type="spellEnd"/>
+      <w:r>
+        <w:rPr>
+          <w:rFonts w:ascii="Cambria" w:eastAsia="Cambria" w:hAnsi="Cambria" w:cs="Cambria"/>
+          <w:color w:val="4F81BD"/>
+        </w:rPr>
+        <w:t xml:space="preserve"> </w:t>
+      </w:r>
+      <w:proofErr w:type="spellStart"/>
+      <w:r>
+        <w:rPr>
+          <w:rFonts w:ascii="Cambria" w:eastAsia="Cambria" w:hAnsi="Cambria" w:cs="Cambria"/>
+          <w:color w:val="4F81BD"/>
+        </w:rPr>
+        <w:t>técnico</w:t>
+      </w:r>
+      <w:proofErr w:type="spellEnd"/>
+      <w:r>
+        <w:rPr>
+          <w:rFonts w:ascii="Cambria" w:eastAsia="Cambria" w:hAnsi="Cambria" w:cs="Cambria"/>
+          <w:color w:val="4F81BD"/>
+        </w:rPr>
+        <w:t xml:space="preserve"> da </w:t>
+      </w:r>
+      <w:proofErr w:type="spellStart"/>
+      <w:r>
+        <w:rPr>
+          <w:rFonts w:ascii="Cambria" w:eastAsia="Cambria" w:hAnsi="Cambria" w:cs="Cambria"/>
+          <w:color w:val="4F81BD"/>
+        </w:rPr>
+        <w:t>equipe</w:t>
+      </w:r>
+      <w:proofErr w:type="spellEnd"/>
+      <w:r>
+        <w:rPr>
+          <w:rFonts w:ascii="Cambria" w:eastAsia="Cambria" w:hAnsi="Cambria" w:cs="Cambria"/>
+          <w:color w:val="4F81BD"/>
+        </w:rPr>
+        <w:t xml:space="preserve"> </w:t>
+      </w:r>
+      <w:proofErr w:type="spellStart"/>
+      <w:r>
+        <w:rPr>
+          <w:rFonts w:ascii="Cambria" w:eastAsia="Cambria" w:hAnsi="Cambria" w:cs="Cambria"/>
+          <w:color w:val="4F81BD"/>
+        </w:rPr>
+        <w:t>construtora</w:t>
+      </w:r>
+      <w:proofErr w:type="spellEnd"/>
     </w:p>
     <w:p>
       <w:pPr>
@@ -2266,7 +3583,25 @@
           <w:sz w:val="22"/>
           <w:lang w:val="pt-BR"/>
         </w:rPr>
-        <w:t>Exemplo: A equipe será formada por 3  programadores, conforme detalhes abaixo:</w:t>
+        <w:t xml:space="preserve">Exemplo: A equipe será formada por </w:t>
+      </w:r>
+      <w:proofErr w:type="gramStart"/>
+      <w:r>
+        <w:rPr>
+          <w:rFonts w:ascii="Calibri" w:eastAsia="Calibri" w:hAnsi="Calibri" w:cs="Calibri"/>
+          <w:sz w:val="22"/>
+          <w:lang w:val="pt-BR"/>
+        </w:rPr>
+        <w:t>3  programadores</w:t>
+      </w:r>
+      <w:proofErr w:type="gramEnd"/>
+      <w:r>
+        <w:rPr>
+          <w:rFonts w:ascii="Calibri" w:eastAsia="Calibri" w:hAnsi="Calibri" w:cs="Calibri"/>
+          <w:sz w:val="22"/>
+          <w:lang w:val="pt-BR"/>
+        </w:rPr>
+        <w:t>, conforme detalhes abaixo:</w:t>
       </w:r>
     </w:p>
     <w:p>
@@ -2330,7 +3665,25 @@
           <w:sz w:val="22"/>
           <w:lang w:val="pt-BR"/>
         </w:rPr>
-        <w:t>Experiência: Trabalha na Senior Sistemas como desenvolvedor de sistemas.</w:t>
+        <w:t xml:space="preserve">Experiência: Trabalha na </w:t>
+      </w:r>
+      <w:proofErr w:type="spellStart"/>
+      <w:r>
+        <w:rPr>
+          <w:rFonts w:ascii="Calibri" w:eastAsia="Calibri" w:hAnsi="Calibri" w:cs="Calibri"/>
+          <w:sz w:val="22"/>
+          <w:lang w:val="pt-BR"/>
+        </w:rPr>
+        <w:t>Senior</w:t>
+      </w:r>
+      <w:proofErr w:type="spellEnd"/>
+      <w:r>
+        <w:rPr>
+          <w:rFonts w:ascii="Calibri" w:eastAsia="Calibri" w:hAnsi="Calibri" w:cs="Calibri"/>
+          <w:sz w:val="22"/>
+          <w:lang w:val="pt-BR"/>
+        </w:rPr>
+        <w:t xml:space="preserve"> Sistemas como desenvolvedor de sistemas.</w:t>
       </w:r>
     </w:p>
     <w:p>
@@ -2353,8 +3706,18 @@
           <w:sz w:val="22"/>
           <w:lang w:val="pt-BR"/>
         </w:rPr>
-        <w:t>Conhecimento: Node, Java, Angular, Javascript</w:t>
-      </w:r>
+        <w:t xml:space="preserve">Conhecimento: Node, Java, Angular, </w:t>
+      </w:r>
+      <w:proofErr w:type="spellStart"/>
+      <w:r>
+        <w:rPr>
+          <w:rFonts w:ascii="Calibri" w:eastAsia="Calibri" w:hAnsi="Calibri" w:cs="Calibri"/>
+          <w:sz w:val="22"/>
+          <w:lang w:val="pt-BR"/>
+        </w:rPr>
+        <w:t>Javascript</w:t>
+      </w:r>
+      <w:proofErr w:type="spellEnd"/>
     </w:p>
     <w:p>
       <w:pPr>
@@ -2377,8 +3740,20 @@
           <w:szCs w:val="32"/>
           <w:lang w:val="pt-BR"/>
         </w:rPr>
-        <w:t>Wallace Reetz</w:t>
-      </w:r>
+        <w:t xml:space="preserve">Wallace </w:t>
+      </w:r>
+      <w:proofErr w:type="spellStart"/>
+      <w:r>
+        <w:rPr>
+          <w:rFonts w:ascii="Calibri" w:eastAsia="Calibri" w:hAnsi="Calibri" w:cs="Calibri"/>
+          <w:b/>
+          <w:sz w:val="32"/>
+          <w:szCs w:val="32"/>
+          <w:lang w:val="pt-BR"/>
+        </w:rPr>
+        <w:t>Reetz</w:t>
+      </w:r>
+      <w:proofErr w:type="spellEnd"/>
     </w:p>
     <w:p>
       <w:pPr>
@@ -2402,6 +3777,7 @@
           <w:szCs w:val="32"/>
           <w:lang w:val="pt-BR"/>
         </w:rPr>
+        <w:lastRenderedPageBreak/>
         <w:drawing>
           <wp:inline distT="0" distB="0" distL="0" distR="0" wp14:anchorId="615710B9" wp14:editId="420231BC">
             <wp:extent cx="3350197" cy="2816225"/>
@@ -2458,6 +3834,7 @@
           <w:lang w:val="pt-BR"/>
         </w:rPr>
       </w:pPr>
+      <w:proofErr w:type="spellStart"/>
       <w:r>
         <w:rPr>
           <w:rFonts w:ascii="Calibri" w:eastAsia="Calibri" w:hAnsi="Calibri" w:cs="Calibri"/>
@@ -2468,6 +3845,7 @@
         </w:rPr>
         <w:t>EscapeFilas</w:t>
       </w:r>
+      <w:proofErr w:type="spellEnd"/>
     </w:p>
     <w:p>
       <w:pPr>
@@ -2530,8 +3908,25 @@
           <w:sz w:val="22"/>
           <w:lang w:val="pt-BR"/>
         </w:rPr>
-        <w:lastRenderedPageBreak/>
-        <w:t>Experiência: Trabalha na Senior Sistemas como desenvolvedor de sistemas.</w:t>
+        <w:t xml:space="preserve">Experiência: Trabalha na </w:t>
+      </w:r>
+      <w:proofErr w:type="spellStart"/>
+      <w:r>
+        <w:rPr>
+          <w:rFonts w:ascii="Calibri" w:eastAsia="Calibri" w:hAnsi="Calibri" w:cs="Calibri"/>
+          <w:sz w:val="22"/>
+          <w:lang w:val="pt-BR"/>
+        </w:rPr>
+        <w:t>Senior</w:t>
+      </w:r>
+      <w:proofErr w:type="spellEnd"/>
+      <w:r>
+        <w:rPr>
+          <w:rFonts w:ascii="Calibri" w:eastAsia="Calibri" w:hAnsi="Calibri" w:cs="Calibri"/>
+          <w:sz w:val="22"/>
+          <w:lang w:val="pt-BR"/>
+        </w:rPr>
+        <w:t xml:space="preserve"> Sistemas como desenvolvedor de sistemas.</w:t>
       </w:r>
     </w:p>
     <w:p>
@@ -2554,8 +3949,36 @@
           <w:sz w:val="22"/>
           <w:lang w:val="pt-BR"/>
         </w:rPr>
-        <w:t>Conhecimento: Node, Java, Angular, Typescript, Javascript</w:t>
-      </w:r>
+        <w:t xml:space="preserve">Conhecimento: Node, Java, Angular, </w:t>
+      </w:r>
+      <w:proofErr w:type="spellStart"/>
+      <w:r>
+        <w:rPr>
+          <w:rFonts w:ascii="Calibri" w:eastAsia="Calibri" w:hAnsi="Calibri" w:cs="Calibri"/>
+          <w:sz w:val="22"/>
+          <w:lang w:val="pt-BR"/>
+        </w:rPr>
+        <w:t>Typescript</w:t>
+      </w:r>
+      <w:proofErr w:type="spellEnd"/>
+      <w:r>
+        <w:rPr>
+          <w:rFonts w:ascii="Calibri" w:eastAsia="Calibri" w:hAnsi="Calibri" w:cs="Calibri"/>
+          <w:sz w:val="22"/>
+          <w:lang w:val="pt-BR"/>
+        </w:rPr>
+        <w:t xml:space="preserve">, </w:t>
+      </w:r>
+      <w:proofErr w:type="spellStart"/>
+      <w:r>
+        <w:rPr>
+          <w:rFonts w:ascii="Calibri" w:eastAsia="Calibri" w:hAnsi="Calibri" w:cs="Calibri"/>
+          <w:sz w:val="22"/>
+          <w:lang w:val="pt-BR"/>
+        </w:rPr>
+        <w:t>Javascript</w:t>
+      </w:r>
+      <w:proofErr w:type="spellEnd"/>
     </w:p>
     <w:p>
       <w:pPr>
@@ -2578,8 +4001,42 @@
           <w:szCs w:val="32"/>
           <w:lang w:val="pt-BR"/>
         </w:rPr>
-        <w:t>Gustavo Merini Seibt</w:t>
-      </w:r>
+        <w:t xml:space="preserve">Gustavo </w:t>
+      </w:r>
+      <w:proofErr w:type="spellStart"/>
+      <w:r>
+        <w:rPr>
+          <w:rFonts w:ascii="Calibri" w:eastAsia="Calibri" w:hAnsi="Calibri" w:cs="Calibri"/>
+          <w:b/>
+          <w:sz w:val="32"/>
+          <w:szCs w:val="32"/>
+          <w:lang w:val="pt-BR"/>
+        </w:rPr>
+        <w:t>Merini</w:t>
+      </w:r>
+      <w:proofErr w:type="spellEnd"/>
+      <w:r>
+        <w:rPr>
+          <w:rFonts w:ascii="Calibri" w:eastAsia="Calibri" w:hAnsi="Calibri" w:cs="Calibri"/>
+          <w:b/>
+          <w:sz w:val="32"/>
+          <w:szCs w:val="32"/>
+          <w:lang w:val="pt-BR"/>
+        </w:rPr>
+        <w:t xml:space="preserve"> </w:t>
+      </w:r>
+      <w:proofErr w:type="spellStart"/>
+      <w:r>
+        <w:rPr>
+          <w:rFonts w:ascii="Calibri" w:eastAsia="Calibri" w:hAnsi="Calibri" w:cs="Calibri"/>
+          <w:b/>
+          <w:sz w:val="32"/>
+          <w:szCs w:val="32"/>
+          <w:lang w:val="pt-BR"/>
+        </w:rPr>
+        <w:t>Seibt</w:t>
+      </w:r>
+      <w:proofErr w:type="spellEnd"/>
     </w:p>
     <w:p>
       <w:pPr>
@@ -2659,6 +4116,7 @@
           <w:lang w:val="pt-BR"/>
         </w:rPr>
       </w:pPr>
+      <w:proofErr w:type="spellStart"/>
       <w:r>
         <w:rPr>
           <w:rFonts w:ascii="Calibri" w:eastAsia="Calibri" w:hAnsi="Calibri" w:cs="Calibri"/>
@@ -2669,6 +4127,7 @@
         </w:rPr>
         <w:t>EscapeFilas</w:t>
       </w:r>
+      <w:proofErr w:type="spellEnd"/>
     </w:p>
     <w:p>
       <w:pPr>
@@ -2731,7 +4190,25 @@
           <w:sz w:val="22"/>
           <w:lang w:val="pt-BR"/>
         </w:rPr>
-        <w:t>Experiência: Trabalha na Teclogica como desenvolvedor de sistemas.</w:t>
+        <w:t xml:space="preserve">Experiência: Trabalha na </w:t>
+      </w:r>
+      <w:proofErr w:type="spellStart"/>
+      <w:r>
+        <w:rPr>
+          <w:rFonts w:ascii="Calibri" w:eastAsia="Calibri" w:hAnsi="Calibri" w:cs="Calibri"/>
+          <w:sz w:val="22"/>
+          <w:lang w:val="pt-BR"/>
+        </w:rPr>
+        <w:t>Teclogica</w:t>
+      </w:r>
+      <w:proofErr w:type="spellEnd"/>
+      <w:r>
+        <w:rPr>
+          <w:rFonts w:ascii="Calibri" w:eastAsia="Calibri" w:hAnsi="Calibri" w:cs="Calibri"/>
+          <w:sz w:val="22"/>
+          <w:lang w:val="pt-BR"/>
+        </w:rPr>
+        <w:t xml:space="preserve"> como desenvolvedor de sistemas.</w:t>
       </w:r>
     </w:p>
     <w:p>
@@ -2754,8 +4231,37 @@
           <w:sz w:val="22"/>
           <w:lang w:val="pt-BR"/>
         </w:rPr>
-        <w:t>Conhecimento: Java, Javascript, React.js, Angular</w:t>
-      </w:r>
+        <w:lastRenderedPageBreak/>
+        <w:t xml:space="preserve">Conhecimento: Java, </w:t>
+      </w:r>
+      <w:proofErr w:type="spellStart"/>
+      <w:r>
+        <w:rPr>
+          <w:rFonts w:ascii="Calibri" w:eastAsia="Calibri" w:hAnsi="Calibri" w:cs="Calibri"/>
+          <w:sz w:val="22"/>
+          <w:lang w:val="pt-BR"/>
+        </w:rPr>
+        <w:t>Javascript</w:t>
+      </w:r>
+      <w:proofErr w:type="spellEnd"/>
+      <w:r>
+        <w:rPr>
+          <w:rFonts w:ascii="Calibri" w:eastAsia="Calibri" w:hAnsi="Calibri" w:cs="Calibri"/>
+          <w:sz w:val="22"/>
+          <w:lang w:val="pt-BR"/>
+        </w:rPr>
+        <w:t xml:space="preserve">, React.js, </w:t>
+      </w:r>
+      <w:proofErr w:type="gramStart"/>
+      <w:r>
+        <w:rPr>
+          <w:rFonts w:ascii="Calibri" w:eastAsia="Calibri" w:hAnsi="Calibri" w:cs="Calibri"/>
+          <w:sz w:val="22"/>
+          <w:lang w:val="pt-BR"/>
+        </w:rPr>
+        <w:t>Angular</w:t>
+      </w:r>
+      <w:proofErr w:type="gramEnd"/>
     </w:p>
     <w:p>
       <w:pPr>
@@ -2789,8 +4295,20 @@
           <w:szCs w:val="32"/>
           <w:lang w:val="pt-BR"/>
         </w:rPr>
-        <w:t>Marcelo Wippel</w:t>
-      </w:r>
+        <w:t xml:space="preserve">Marcelo </w:t>
+      </w:r>
+      <w:proofErr w:type="spellStart"/>
+      <w:r>
+        <w:rPr>
+          <w:rFonts w:ascii="Calibri" w:eastAsia="Calibri" w:hAnsi="Calibri" w:cs="Calibri"/>
+          <w:b/>
+          <w:sz w:val="32"/>
+          <w:szCs w:val="32"/>
+          <w:lang w:val="pt-BR"/>
+        </w:rPr>
+        <w:t>Wippel</w:t>
+      </w:r>
+      <w:proofErr w:type="spellEnd"/>
     </w:p>
     <w:p>
       <w:pPr>
@@ -2870,6 +4388,7 @@
           <w:lang w:val="pt-BR"/>
         </w:rPr>
       </w:pPr>
+      <w:proofErr w:type="spellStart"/>
       <w:r>
         <w:rPr>
           <w:rFonts w:ascii="Calibri" w:eastAsia="Calibri" w:hAnsi="Calibri" w:cs="Calibri"/>
@@ -2880,6 +4399,7 @@
         </w:rPr>
         <w:t>EscapeFilas</w:t>
       </w:r>
+      <w:proofErr w:type="spellEnd"/>
     </w:p>
     <w:p>
       <w:pPr>
@@ -2916,6 +4436,7 @@
           <w:color w:val="4F81BD"/>
         </w:rPr>
       </w:pPr>
+      <w:proofErr w:type="spellStart"/>
       <w:r>
         <w:rPr>
           <w:rFonts w:ascii="Cambria" w:eastAsia="Cambria" w:hAnsi="Cambria" w:cs="Cambria"/>
@@ -2923,6 +4444,7 @@
         </w:rPr>
         <w:t>Custo</w:t>
       </w:r>
+      <w:proofErr w:type="spellEnd"/>
     </w:p>
     <w:p>
       <w:pPr>

</xml_diff>